<commit_message>
base de conhecimento alex att
</commit_message>
<xml_diff>
--- a/Professor Alex Barreira/base de conhecimento/Suporte.docx
+++ b/Professor Alex Barreira/base de conhecimento/Suporte.docx
@@ -4,431 +4,1049 @@
   <w:body>
     <w:p>
       <w:pPr>
+        <w:spacing w:line="240" w:lineRule="auto"/>
         <w:jc w:val="center"/>
         <w:rPr>
+          <w:rFonts w:ascii="Calibri" w:eastAsia="Times New Roman" w:hAnsi="Calibri" w:cs="Calibri"/>
+          <w:color w:val="000000"/>
+          <w:sz w:val="23"/>
+          <w:szCs w:val="23"/>
+          <w:lang w:eastAsia="pt-BR"/>
+        </w:rPr>
+      </w:pPr>
+      <w:r>
+        <w:rPr>
+          <w:rFonts w:ascii="Calibri" w:eastAsia="Times New Roman" w:hAnsi="Calibri" w:cs="Calibri"/>
           <w:b/>
+          <w:bCs/>
+          <w:color w:val="000000"/>
           <w:sz w:val="36"/>
-        </w:rPr>
-      </w:pPr>
-      <w:r>
-        <w:rPr>
+          <w:szCs w:val="36"/>
+          <w:lang w:eastAsia="pt-BR"/>
+        </w:rPr>
+        <w:t>Suporte</w:t>
+      </w:r>
+    </w:p>
+    <w:p>
+      <w:pPr>
+        <w:spacing w:line="240" w:lineRule="auto"/>
+        <w:rPr>
+          <w:rFonts w:ascii="Calibri" w:eastAsia="Times New Roman" w:hAnsi="Calibri" w:cs="Calibri"/>
+          <w:color w:val="000000"/>
+          <w:sz w:val="23"/>
+          <w:szCs w:val="23"/>
+          <w:lang w:eastAsia="pt-BR"/>
+        </w:rPr>
+      </w:pPr>
+      <w:r>
+        <w:rPr>
+          <w:rFonts w:ascii="Calibri" w:eastAsia="Times New Roman" w:hAnsi="Calibri" w:cs="Calibri"/>
+          <w:color w:val="000000"/>
+          <w:sz w:val="23"/>
+          <w:szCs w:val="23"/>
+          <w:lang w:eastAsia="pt-BR"/>
+        </w:rPr>
+        <w:t xml:space="preserve">"Boa tarde. Suporte </w:t>
+      </w:r>
+      <w:proofErr w:type="spellStart"/>
+      <w:r>
+        <w:rPr>
+          <w:rFonts w:ascii="Calibri" w:eastAsia="Times New Roman" w:hAnsi="Calibri" w:cs="Calibri"/>
+          <w:color w:val="000000"/>
+          <w:sz w:val="23"/>
+          <w:szCs w:val="23"/>
+          <w:lang w:eastAsia="pt-BR"/>
+        </w:rPr>
+        <w:t>InSensor</w:t>
+      </w:r>
+      <w:proofErr w:type="spellEnd"/>
+      <w:r>
+        <w:rPr>
+          <w:rFonts w:ascii="Calibri" w:eastAsia="Times New Roman" w:hAnsi="Calibri" w:cs="Calibri"/>
+          <w:color w:val="000000"/>
+          <w:sz w:val="23"/>
+          <w:szCs w:val="23"/>
+          <w:lang w:eastAsia="pt-BR"/>
+        </w:rPr>
+        <w:t>, com quem eu falo?"</w:t>
+      </w:r>
+    </w:p>
+    <w:p>
+      <w:pPr>
+        <w:spacing w:line="240" w:lineRule="auto"/>
+        <w:rPr>
+          <w:rFonts w:ascii="Calibri" w:eastAsia="Times New Roman" w:hAnsi="Calibri" w:cs="Calibri"/>
+          <w:color w:val="000000"/>
+          <w:sz w:val="23"/>
+          <w:szCs w:val="23"/>
+          <w:lang w:eastAsia="pt-BR"/>
+        </w:rPr>
+      </w:pPr>
+      <w:r>
+        <w:rPr>
+          <w:rFonts w:ascii="Calibri" w:eastAsia="Times New Roman" w:hAnsi="Calibri" w:cs="Calibri"/>
+          <w:color w:val="000000"/>
+          <w:sz w:val="23"/>
+          <w:szCs w:val="23"/>
+          <w:lang w:eastAsia="pt-BR"/>
+        </w:rPr>
+        <w:t>Com o que posso ajudá-lo?</w:t>
+      </w:r>
+    </w:p>
+    <w:p>
+      <w:pPr>
+        <w:spacing w:line="240" w:lineRule="auto"/>
+        <w:rPr>
+          <w:rFonts w:ascii="Calibri" w:eastAsia="Times New Roman" w:hAnsi="Calibri" w:cs="Calibri"/>
+          <w:color w:val="000000"/>
+          <w:sz w:val="23"/>
+          <w:szCs w:val="23"/>
+          <w:lang w:eastAsia="pt-BR"/>
+        </w:rPr>
+      </w:pPr>
+      <w:r>
+        <w:rPr>
+          <w:rFonts w:ascii="Calibri" w:eastAsia="Times New Roman" w:hAnsi="Calibri" w:cs="Calibri"/>
+          <w:color w:val="000000"/>
+          <w:sz w:val="23"/>
+          <w:szCs w:val="23"/>
+          <w:lang w:eastAsia="pt-BR"/>
+        </w:rPr>
+        <w:t xml:space="preserve">- </w:t>
+      </w:r>
+      <w:proofErr w:type="gramStart"/>
+      <w:r>
+        <w:rPr>
+          <w:rFonts w:ascii="Calibri" w:eastAsia="Times New Roman" w:hAnsi="Calibri" w:cs="Calibri"/>
+          <w:color w:val="000000"/>
+          <w:sz w:val="23"/>
+          <w:szCs w:val="23"/>
+          <w:lang w:eastAsia="pt-BR"/>
+        </w:rPr>
+        <w:t>identificação</w:t>
+      </w:r>
+      <w:proofErr w:type="gramEnd"/>
+      <w:r>
+        <w:rPr>
+          <w:rFonts w:ascii="Calibri" w:eastAsia="Times New Roman" w:hAnsi="Calibri" w:cs="Calibri"/>
+          <w:color w:val="000000"/>
+          <w:sz w:val="23"/>
+          <w:szCs w:val="23"/>
+          <w:lang w:eastAsia="pt-BR"/>
+        </w:rPr>
+        <w:t xml:space="preserve"> do incidente -</w:t>
+      </w:r>
+    </w:p>
+    <w:p>
+      <w:pPr>
+        <w:spacing w:line="240" w:lineRule="auto"/>
+        <w:rPr>
+          <w:rFonts w:ascii="Calibri" w:eastAsia="Times New Roman" w:hAnsi="Calibri" w:cs="Calibri"/>
+          <w:color w:val="000000"/>
+          <w:sz w:val="23"/>
+          <w:szCs w:val="23"/>
+          <w:lang w:eastAsia="pt-BR"/>
+        </w:rPr>
+      </w:pPr>
+      <w:r>
+        <w:rPr>
+          <w:rFonts w:ascii="Calibri" w:eastAsia="Times New Roman" w:hAnsi="Calibri" w:cs="Calibri"/>
+          <w:color w:val="000000"/>
+          <w:sz w:val="23"/>
+          <w:szCs w:val="23"/>
+          <w:lang w:eastAsia="pt-BR"/>
+        </w:rPr>
+        <w:t>Senhor por favor informe seu CNPJ.</w:t>
+      </w:r>
+    </w:p>
+    <w:p>
+      <w:pPr>
+        <w:spacing w:line="240" w:lineRule="auto"/>
+        <w:rPr>
+          <w:rFonts w:ascii="Calibri" w:eastAsia="Times New Roman" w:hAnsi="Calibri" w:cs="Calibri"/>
+          <w:color w:val="000000"/>
+          <w:sz w:val="23"/>
+          <w:szCs w:val="23"/>
+          <w:lang w:eastAsia="pt-BR"/>
+        </w:rPr>
+      </w:pPr>
+      <w:r>
+        <w:rPr>
+          <w:rFonts w:ascii="Calibri" w:eastAsia="Times New Roman" w:hAnsi="Calibri" w:cs="Calibri"/>
+          <w:color w:val="000000"/>
+          <w:sz w:val="23"/>
+          <w:szCs w:val="23"/>
+          <w:lang w:eastAsia="pt-BR"/>
+        </w:rPr>
+        <w:t>- Identificação do cliente -</w:t>
+      </w:r>
+    </w:p>
+    <w:p>
+      <w:pPr>
+        <w:spacing w:line="240" w:lineRule="auto"/>
+        <w:rPr>
+          <w:rFonts w:ascii="Calibri" w:eastAsia="Times New Roman" w:hAnsi="Calibri" w:cs="Calibri"/>
+          <w:color w:val="000000"/>
+          <w:sz w:val="23"/>
+          <w:szCs w:val="23"/>
+          <w:lang w:eastAsia="pt-BR"/>
+        </w:rPr>
+      </w:pPr>
+      <w:proofErr w:type="spellStart"/>
+      <w:r>
+        <w:rPr>
+          <w:rFonts w:ascii="Calibri" w:eastAsia="Times New Roman" w:hAnsi="Calibri" w:cs="Calibri"/>
           <w:b/>
-          <w:sz w:val="36"/>
-        </w:rPr>
-        <w:t xml:space="preserve">Suporte – base de </w:t>
-      </w:r>
-      <w:r>
-        <w:rPr>
+          <w:bCs/>
+          <w:color w:val="000000"/>
+          <w:sz w:val="29"/>
+          <w:szCs w:val="29"/>
+          <w:lang w:eastAsia="pt-BR"/>
+        </w:rPr>
+        <w:t>Nivel</w:t>
+      </w:r>
+      <w:proofErr w:type="spellEnd"/>
+      <w:r>
+        <w:rPr>
+          <w:rFonts w:ascii="Calibri" w:eastAsia="Times New Roman" w:hAnsi="Calibri" w:cs="Calibri"/>
           <w:b/>
-          <w:sz w:val="36"/>
-        </w:rPr>
-        <w:t>conhecimento</w:t>
-      </w:r>
-    </w:p>
-    <w:p/>
-    <w:p>
-      <w:pPr>
-        <w:rPr>
-          <w:b/>
-          <w:sz w:val="28"/>
-        </w:rPr>
-      </w:pPr>
-      <w:proofErr w:type="spellStart"/>
-      <w:r>
-        <w:rPr>
-          <w:b/>
-          <w:sz w:val="28"/>
-        </w:rPr>
-        <w:t>Nivel</w:t>
-      </w:r>
-      <w:proofErr w:type="spellEnd"/>
-      <w:r>
-        <w:rPr>
-          <w:b/>
-          <w:sz w:val="28"/>
+          <w:bCs/>
+          <w:color w:val="000000"/>
+          <w:sz w:val="29"/>
+          <w:szCs w:val="29"/>
+          <w:lang w:eastAsia="pt-BR"/>
         </w:rPr>
         <w:t xml:space="preserve"> 1:</w:t>
       </w:r>
     </w:p>
     <w:p>
-      <w:r>
-        <w:t>Atendimento com o cliente via chat.</w:t>
-      </w:r>
-    </w:p>
-    <w:p>
-      <w:pPr>
-        <w:pStyle w:val="PargrafodaLista"/>
+      <w:pPr>
+        <w:spacing w:line="240" w:lineRule="auto"/>
+        <w:rPr>
+          <w:rFonts w:ascii="Calibri" w:eastAsia="Times New Roman" w:hAnsi="Calibri" w:cs="Calibri"/>
+          <w:color w:val="000000"/>
+          <w:sz w:val="23"/>
+          <w:szCs w:val="23"/>
+          <w:lang w:eastAsia="pt-BR"/>
+        </w:rPr>
+      </w:pPr>
+      <w:r>
+        <w:rPr>
+          <w:rFonts w:ascii="Calibri" w:eastAsia="Times New Roman" w:hAnsi="Calibri" w:cs="Calibri"/>
+          <w:color w:val="000000"/>
+          <w:sz w:val="23"/>
+          <w:szCs w:val="23"/>
+          <w:lang w:eastAsia="pt-BR"/>
+        </w:rPr>
+        <w:t>Atendimento com o cliente via chat ou telefone.</w:t>
+      </w:r>
+    </w:p>
+    <w:p>
+      <w:pPr>
         <w:numPr>
           <w:ilvl w:val="0"/>
-          <w:numId w:val="3"/>
+          <w:numId w:val="10"/>
         </w:numPr>
-      </w:pPr>
-      <w:r>
+        <w:spacing w:before="100" w:beforeAutospacing="1" w:after="100" w:afterAutospacing="1" w:line="240" w:lineRule="auto"/>
+        <w:rPr>
+          <w:rFonts w:ascii="Arial" w:eastAsia="Times New Roman" w:hAnsi="Arial" w:cs="Arial"/>
+          <w:color w:val="000000"/>
+          <w:sz w:val="18"/>
+          <w:szCs w:val="18"/>
+          <w:lang w:eastAsia="pt-BR"/>
+        </w:rPr>
+      </w:pPr>
+      <w:r>
+        <w:rPr>
+          <w:rFonts w:ascii="Arial" w:eastAsia="Times New Roman" w:hAnsi="Arial" w:cs="Arial"/>
+          <w:color w:val="000000"/>
+          <w:sz w:val="18"/>
+          <w:szCs w:val="18"/>
+          <w:lang w:eastAsia="pt-BR"/>
+        </w:rPr>
         <w:t>Verifique a conexão com a internet.</w:t>
       </w:r>
     </w:p>
     <w:p>
       <w:pPr>
-        <w:pStyle w:val="PargrafodaLista"/>
         <w:numPr>
           <w:ilvl w:val="0"/>
-          <w:numId w:val="3"/>
+          <w:numId w:val="10"/>
         </w:numPr>
-      </w:pPr>
-      <w:r>
+        <w:spacing w:before="100" w:beforeAutospacing="1" w:after="100" w:afterAutospacing="1" w:line="240" w:lineRule="auto"/>
+        <w:rPr>
+          <w:rFonts w:ascii="Arial" w:eastAsia="Times New Roman" w:hAnsi="Arial" w:cs="Arial"/>
+          <w:color w:val="000000"/>
+          <w:sz w:val="18"/>
+          <w:szCs w:val="18"/>
+          <w:lang w:eastAsia="pt-BR"/>
+        </w:rPr>
+      </w:pPr>
+      <w:r>
+        <w:rPr>
+          <w:rFonts w:ascii="Arial" w:eastAsia="Times New Roman" w:hAnsi="Arial" w:cs="Arial"/>
+          <w:color w:val="000000"/>
+          <w:sz w:val="18"/>
+          <w:szCs w:val="18"/>
+          <w:lang w:eastAsia="pt-BR"/>
+        </w:rPr>
         <w:t xml:space="preserve">Verifique se o </w:t>
       </w:r>
       <w:proofErr w:type="spellStart"/>
       <w:r>
+        <w:rPr>
+          <w:rFonts w:ascii="Arial" w:eastAsia="Times New Roman" w:hAnsi="Arial" w:cs="Arial"/>
+          <w:color w:val="000000"/>
+          <w:sz w:val="18"/>
+          <w:szCs w:val="18"/>
+          <w:lang w:eastAsia="pt-BR"/>
+        </w:rPr>
         <w:t>Arduino</w:t>
       </w:r>
       <w:proofErr w:type="spellEnd"/>
       <w:r>
+        <w:rPr>
+          <w:rFonts w:ascii="Arial" w:eastAsia="Times New Roman" w:hAnsi="Arial" w:cs="Arial"/>
+          <w:color w:val="000000"/>
+          <w:sz w:val="18"/>
+          <w:szCs w:val="18"/>
+          <w:lang w:eastAsia="pt-BR"/>
+        </w:rPr>
         <w:t xml:space="preserve"> está conectado e recebendo energia.</w:t>
       </w:r>
     </w:p>
     <w:p>
       <w:pPr>
-        <w:pStyle w:val="PargrafodaLista"/>
         <w:numPr>
           <w:ilvl w:val="0"/>
-          <w:numId w:val="3"/>
+          <w:numId w:val="10"/>
         </w:numPr>
-      </w:pPr>
-      <w:r>
-        <w:t xml:space="preserve">Verifique se está conectado na porta USB. </w:t>
-      </w:r>
-    </w:p>
-    <w:p>
-      <w:pPr>
-        <w:pStyle w:val="PargrafodaLista"/>
+        <w:spacing w:before="100" w:beforeAutospacing="1" w:after="100" w:afterAutospacing="1" w:line="240" w:lineRule="auto"/>
+        <w:rPr>
+          <w:rFonts w:ascii="Arial" w:eastAsia="Times New Roman" w:hAnsi="Arial" w:cs="Arial"/>
+          <w:color w:val="000000"/>
+          <w:sz w:val="18"/>
+          <w:szCs w:val="18"/>
+          <w:lang w:eastAsia="pt-BR"/>
+        </w:rPr>
+      </w:pPr>
+      <w:r>
+        <w:rPr>
+          <w:rFonts w:ascii="Arial" w:eastAsia="Times New Roman" w:hAnsi="Arial" w:cs="Arial"/>
+          <w:color w:val="000000"/>
+          <w:sz w:val="18"/>
+          <w:szCs w:val="18"/>
+          <w:lang w:eastAsia="pt-BR"/>
+        </w:rPr>
+        <w:t>Verifique se está conectado na porta USB.</w:t>
+      </w:r>
+    </w:p>
+    <w:p>
+      <w:pPr>
         <w:numPr>
           <w:ilvl w:val="0"/>
-          <w:numId w:val="3"/>
+          <w:numId w:val="10"/>
         </w:numPr>
-      </w:pPr>
-      <w:r>
+        <w:spacing w:before="100" w:beforeAutospacing="1" w:after="100" w:afterAutospacing="1" w:line="240" w:lineRule="auto"/>
+        <w:rPr>
+          <w:rFonts w:ascii="Arial" w:eastAsia="Times New Roman" w:hAnsi="Arial" w:cs="Arial"/>
+          <w:color w:val="000000"/>
+          <w:sz w:val="18"/>
+          <w:szCs w:val="18"/>
+          <w:lang w:eastAsia="pt-BR"/>
+        </w:rPr>
+      </w:pPr>
+      <w:r>
+        <w:rPr>
+          <w:rFonts w:ascii="Arial" w:eastAsia="Times New Roman" w:hAnsi="Arial" w:cs="Arial"/>
+          <w:color w:val="000000"/>
+          <w:sz w:val="18"/>
+          <w:szCs w:val="18"/>
+          <w:lang w:eastAsia="pt-BR"/>
+        </w:rPr>
         <w:t>Tente abrir o sistema em um navegador diferente.</w:t>
       </w:r>
     </w:p>
     <w:p>
       <w:pPr>
-        <w:pStyle w:val="PargrafodaLista"/>
         <w:numPr>
           <w:ilvl w:val="0"/>
-          <w:numId w:val="3"/>
+          <w:numId w:val="10"/>
         </w:numPr>
-      </w:pPr>
-      <w:r>
+        <w:spacing w:before="100" w:beforeAutospacing="1" w:after="100" w:afterAutospacing="1" w:line="240" w:lineRule="auto"/>
+        <w:rPr>
+          <w:rFonts w:ascii="Arial" w:eastAsia="Times New Roman" w:hAnsi="Arial" w:cs="Arial"/>
+          <w:color w:val="000000"/>
+          <w:sz w:val="18"/>
+          <w:szCs w:val="18"/>
+          <w:lang w:eastAsia="pt-BR"/>
+        </w:rPr>
+      </w:pPr>
+      <w:r>
+        <w:rPr>
+          <w:rFonts w:ascii="Arial" w:eastAsia="Times New Roman" w:hAnsi="Arial" w:cs="Arial"/>
+          <w:color w:val="000000"/>
+          <w:sz w:val="18"/>
+          <w:szCs w:val="18"/>
+          <w:lang w:eastAsia="pt-BR"/>
+        </w:rPr>
         <w:t>Tente abrir o sistema em um dispositivo diferente.</w:t>
       </w:r>
     </w:p>
     <w:p>
-      <w:r>
-        <w:t>Caso o incidente seja resolvido, documentar na base de conhecimento</w:t>
-      </w:r>
-      <w:r>
-        <w:t xml:space="preserve"> se necessário</w:t>
-      </w:r>
-      <w:r>
-        <w:t>.</w:t>
-      </w:r>
-    </w:p>
-    <w:p>
-      <w:pPr>
-        <w:tabs>
-          <w:tab w:val="left" w:pos="5850"/>
-        </w:tabs>
-      </w:pPr>
-      <w:r>
-        <w:t>Caso contrário, ab</w:t>
-      </w:r>
-      <w:r>
-        <w:t>rir um chamado para o nível 2.</w:t>
-      </w:r>
-      <w:r>
-        <w:tab/>
-      </w:r>
-    </w:p>
-    <w:p>
-      <w:pPr>
-        <w:rPr>
+      <w:pPr>
+        <w:spacing w:line="240" w:lineRule="auto"/>
+        <w:rPr>
+          <w:rFonts w:ascii="Calibri" w:eastAsia="Times New Roman" w:hAnsi="Calibri" w:cs="Calibri"/>
+          <w:color w:val="000000"/>
+          <w:sz w:val="23"/>
+          <w:szCs w:val="23"/>
+          <w:lang w:eastAsia="pt-BR"/>
+        </w:rPr>
+      </w:pPr>
+      <w:r>
+        <w:rPr>
+          <w:rFonts w:ascii="Calibri" w:eastAsia="Times New Roman" w:hAnsi="Calibri" w:cs="Calibri"/>
+          <w:color w:val="000000"/>
+          <w:sz w:val="23"/>
+          <w:szCs w:val="23"/>
+          <w:lang w:eastAsia="pt-BR"/>
+        </w:rPr>
+        <w:t>Caso o incidente seja resolvido, documentar na base de conhecimento se necessário.</w:t>
+      </w:r>
+    </w:p>
+    <w:p>
+      <w:pPr>
+        <w:spacing w:line="240" w:lineRule="auto"/>
+        <w:rPr>
+          <w:rFonts w:ascii="Calibri" w:eastAsia="Times New Roman" w:hAnsi="Calibri" w:cs="Calibri"/>
+          <w:color w:val="000000"/>
+          <w:sz w:val="23"/>
+          <w:szCs w:val="23"/>
+          <w:lang w:eastAsia="pt-BR"/>
+        </w:rPr>
+      </w:pPr>
+      <w:r>
+        <w:rPr>
+          <w:rFonts w:ascii="Calibri" w:eastAsia="Times New Roman" w:hAnsi="Calibri" w:cs="Calibri"/>
+          <w:color w:val="000000"/>
+          <w:sz w:val="23"/>
+          <w:szCs w:val="23"/>
+          <w:lang w:eastAsia="pt-BR"/>
+        </w:rPr>
+        <w:t>Caso contrário, abrir um chamado para o nível 2.                                 </w:t>
+      </w:r>
+    </w:p>
+    <w:p>
+      <w:pPr>
+        <w:spacing w:line="240" w:lineRule="auto"/>
+        <w:rPr>
+          <w:rFonts w:ascii="Calibri" w:eastAsia="Times New Roman" w:hAnsi="Calibri" w:cs="Calibri"/>
+          <w:color w:val="000000"/>
+          <w:sz w:val="23"/>
+          <w:szCs w:val="23"/>
+          <w:lang w:eastAsia="pt-BR"/>
+        </w:rPr>
+      </w:pPr>
+      <w:r>
+        <w:rPr>
+          <w:rFonts w:ascii="Calibri" w:eastAsia="Times New Roman" w:hAnsi="Calibri" w:cs="Calibri"/>
           <w:b/>
-          <w:sz w:val="28"/>
-        </w:rPr>
-      </w:pPr>
-      <w:r>
-        <w:rPr>
+          <w:bCs/>
+          <w:color w:val="000000"/>
+          <w:sz w:val="29"/>
+          <w:szCs w:val="29"/>
+          <w:lang w:eastAsia="pt-BR"/>
+        </w:rPr>
+        <w:t>Nível 2:</w:t>
+      </w:r>
+    </w:p>
+    <w:p>
+      <w:pPr>
+        <w:spacing w:line="240" w:lineRule="auto"/>
+        <w:rPr>
+          <w:rFonts w:ascii="Calibri" w:eastAsia="Times New Roman" w:hAnsi="Calibri" w:cs="Calibri"/>
+          <w:color w:val="000000"/>
+          <w:sz w:val="23"/>
+          <w:szCs w:val="23"/>
+          <w:lang w:eastAsia="pt-BR"/>
+        </w:rPr>
+      </w:pPr>
+      <w:r>
+        <w:rPr>
+          <w:rFonts w:ascii="Calibri" w:eastAsia="Times New Roman" w:hAnsi="Calibri" w:cs="Calibri"/>
+          <w:color w:val="000000"/>
+          <w:sz w:val="23"/>
+          <w:szCs w:val="23"/>
+          <w:lang w:eastAsia="pt-BR"/>
+        </w:rPr>
+        <w:t>Se comunicar via e-mail ou telefone com o cliente, se necessário.</w:t>
+      </w:r>
+    </w:p>
+    <w:p>
+      <w:pPr>
+        <w:spacing w:line="240" w:lineRule="auto"/>
+        <w:rPr>
+          <w:rFonts w:ascii="Calibri" w:eastAsia="Times New Roman" w:hAnsi="Calibri" w:cs="Calibri"/>
+          <w:color w:val="000000"/>
+          <w:sz w:val="23"/>
+          <w:szCs w:val="23"/>
+          <w:lang w:eastAsia="pt-BR"/>
+        </w:rPr>
+      </w:pPr>
+      <w:r>
+        <w:rPr>
+          <w:rFonts w:ascii="Calibri" w:eastAsia="Times New Roman" w:hAnsi="Calibri" w:cs="Calibri"/>
+          <w:color w:val="000000"/>
+          <w:sz w:val="23"/>
+          <w:szCs w:val="23"/>
+          <w:lang w:eastAsia="pt-BR"/>
+        </w:rPr>
+        <w:t>O nível 2 verifica a integridade do sistema e o banco de dados, remotamente.</w:t>
+      </w:r>
+    </w:p>
+    <w:p>
+      <w:pPr>
+        <w:spacing w:line="240" w:lineRule="auto"/>
+        <w:rPr>
+          <w:rFonts w:ascii="Calibri" w:eastAsia="Times New Roman" w:hAnsi="Calibri" w:cs="Calibri"/>
+          <w:color w:val="000000"/>
+          <w:sz w:val="23"/>
+          <w:szCs w:val="23"/>
+          <w:lang w:eastAsia="pt-BR"/>
+        </w:rPr>
+      </w:pPr>
+      <w:r>
+        <w:rPr>
+          <w:rFonts w:ascii="Calibri" w:eastAsia="Times New Roman" w:hAnsi="Calibri" w:cs="Calibri"/>
           <w:b/>
-          <w:sz w:val="28"/>
-        </w:rPr>
-        <w:t>Nível 2:</w:t>
-      </w:r>
-    </w:p>
-    <w:p>
-      <w:r>
-        <w:t>Se comunicar via e-mail ou telefone com o cliente.</w:t>
-      </w:r>
-    </w:p>
-    <w:p>
-      <w:pPr>
-        <w:rPr>
-          <w:b/>
-        </w:rPr>
-      </w:pPr>
-      <w:r>
-        <w:rPr>
-          <w:b/>
+          <w:bCs/>
+          <w:color w:val="000000"/>
+          <w:sz w:val="23"/>
+          <w:szCs w:val="23"/>
+          <w:lang w:eastAsia="pt-BR"/>
         </w:rPr>
         <w:t>Remoto:</w:t>
       </w:r>
     </w:p>
     <w:p>
       <w:pPr>
-        <w:pStyle w:val="PargrafodaLista"/>
         <w:numPr>
           <w:ilvl w:val="0"/>
-          <w:numId w:val="2"/>
+          <w:numId w:val="11"/>
         </w:numPr>
-      </w:pPr>
-      <w:r>
-        <w:t xml:space="preserve">Verificar se o </w:t>
-      </w:r>
-      <w:proofErr w:type="spellStart"/>
-      <w:r>
-        <w:t>anti-vírus</w:t>
-      </w:r>
-      <w:proofErr w:type="spellEnd"/>
-      <w:r>
-        <w:t xml:space="preserve"> do cliente está bloqueando o sistema</w:t>
-      </w:r>
-      <w:r>
-        <w:t xml:space="preserve"> ou a conexão com o banco de dados</w:t>
-      </w:r>
-      <w:r>
-        <w:t>.</w:t>
-      </w:r>
-    </w:p>
-    <w:p>
-      <w:pPr>
-        <w:pStyle w:val="PargrafodaLista"/>
+        <w:spacing w:before="100" w:beforeAutospacing="1" w:after="100" w:afterAutospacing="1" w:line="240" w:lineRule="auto"/>
+        <w:rPr>
+          <w:rFonts w:ascii="Arial" w:eastAsia="Times New Roman" w:hAnsi="Arial" w:cs="Arial"/>
+          <w:color w:val="000000"/>
+          <w:sz w:val="18"/>
+          <w:szCs w:val="18"/>
+          <w:lang w:eastAsia="pt-BR"/>
+        </w:rPr>
+      </w:pPr>
+      <w:r>
+        <w:rPr>
+          <w:rFonts w:ascii="Arial" w:eastAsia="Times New Roman" w:hAnsi="Arial" w:cs="Arial"/>
+          <w:color w:val="000000"/>
+          <w:sz w:val="18"/>
+          <w:szCs w:val="18"/>
+          <w:lang w:eastAsia="pt-BR"/>
+        </w:rPr>
+        <w:t>Verificar se o sistema do cliente está conectado ao banco de dados.</w:t>
+      </w:r>
+    </w:p>
+    <w:p>
+      <w:pPr>
         <w:numPr>
           <w:ilvl w:val="0"/>
-          <w:numId w:val="2"/>
+          <w:numId w:val="11"/>
         </w:numPr>
-      </w:pPr>
-      <w:r>
-        <w:t>Verificar se o sistema do cliente está conectado ao banco de dados</w:t>
-      </w:r>
-      <w:r>
-        <w:t>.</w:t>
-      </w:r>
-    </w:p>
-    <w:p>
-      <w:pPr>
-        <w:pStyle w:val="PargrafodaLista"/>
+        <w:spacing w:before="100" w:beforeAutospacing="1" w:after="100" w:afterAutospacing="1" w:line="240" w:lineRule="auto"/>
+        <w:rPr>
+          <w:rFonts w:ascii="Arial" w:eastAsia="Times New Roman" w:hAnsi="Arial" w:cs="Arial"/>
+          <w:color w:val="000000"/>
+          <w:sz w:val="18"/>
+          <w:szCs w:val="18"/>
+          <w:lang w:eastAsia="pt-BR"/>
+        </w:rPr>
+      </w:pPr>
+      <w:r>
+        <w:rPr>
+          <w:rFonts w:ascii="Arial" w:eastAsia="Times New Roman" w:hAnsi="Arial" w:cs="Arial"/>
+          <w:color w:val="000000"/>
+          <w:sz w:val="18"/>
+          <w:szCs w:val="18"/>
+          <w:lang w:eastAsia="pt-BR"/>
+        </w:rPr>
+        <w:t>Verificar se o banco de dados está recebendo os dados dos sensores do cliente.</w:t>
+      </w:r>
+    </w:p>
+    <w:p>
+      <w:pPr>
         <w:numPr>
           <w:ilvl w:val="0"/>
-          <w:numId w:val="2"/>
+          <w:numId w:val="11"/>
         </w:numPr>
-      </w:pPr>
-      <w:r>
-        <w:t>Verificar se o banco de dados está recebendo os dados dos sensores do cliente.</w:t>
-      </w:r>
-    </w:p>
-    <w:p>
-      <w:pPr>
-        <w:pStyle w:val="PargrafodaLista"/>
+        <w:spacing w:before="100" w:beforeAutospacing="1" w:after="100" w:afterAutospacing="1" w:line="240" w:lineRule="auto"/>
+        <w:rPr>
+          <w:rFonts w:ascii="Arial" w:eastAsia="Times New Roman" w:hAnsi="Arial" w:cs="Arial"/>
+          <w:color w:val="000000"/>
+          <w:sz w:val="18"/>
+          <w:szCs w:val="18"/>
+          <w:lang w:eastAsia="pt-BR"/>
+        </w:rPr>
+      </w:pPr>
+      <w:r>
+        <w:rPr>
+          <w:rFonts w:ascii="Arial" w:eastAsia="Times New Roman" w:hAnsi="Arial" w:cs="Arial"/>
+          <w:color w:val="000000"/>
+          <w:sz w:val="18"/>
+          <w:szCs w:val="18"/>
+          <w:lang w:eastAsia="pt-BR"/>
+        </w:rPr>
+        <w:t>Verificar se o site está exibindo os dados corretamente.</w:t>
+      </w:r>
+    </w:p>
+    <w:p>
+      <w:pPr>
+        <w:spacing w:line="240" w:lineRule="auto"/>
+        <w:rPr>
+          <w:rFonts w:ascii="Calibri" w:eastAsia="Times New Roman" w:hAnsi="Calibri" w:cs="Calibri"/>
+          <w:color w:val="000000"/>
+          <w:sz w:val="23"/>
+          <w:szCs w:val="23"/>
+          <w:lang w:eastAsia="pt-BR"/>
+        </w:rPr>
+      </w:pPr>
+      <w:r>
+        <w:rPr>
+          <w:rFonts w:ascii="Calibri" w:eastAsia="Times New Roman" w:hAnsi="Calibri" w:cs="Calibri"/>
+          <w:color w:val="000000"/>
+          <w:sz w:val="23"/>
+          <w:szCs w:val="23"/>
+          <w:lang w:eastAsia="pt-BR"/>
+        </w:rPr>
+        <w:t>Caso atendimento remoto não resolva o problema, agendar visita técnica.</w:t>
+      </w:r>
+    </w:p>
+    <w:p>
+      <w:pPr>
+        <w:spacing w:line="240" w:lineRule="auto"/>
+        <w:rPr>
+          <w:rFonts w:ascii="Calibri" w:eastAsia="Times New Roman" w:hAnsi="Calibri" w:cs="Calibri"/>
+          <w:color w:val="000000"/>
+          <w:sz w:val="23"/>
+          <w:szCs w:val="23"/>
+          <w:lang w:eastAsia="pt-BR"/>
+        </w:rPr>
+      </w:pPr>
+      <w:r>
+        <w:rPr>
+          <w:rFonts w:ascii="Calibri" w:eastAsia="Times New Roman" w:hAnsi="Calibri" w:cs="Calibri"/>
+          <w:b/>
+          <w:bCs/>
+          <w:color w:val="000000"/>
+          <w:sz w:val="23"/>
+          <w:szCs w:val="23"/>
+          <w:lang w:eastAsia="pt-BR"/>
+        </w:rPr>
+        <w:t>Presencial:</w:t>
+      </w:r>
+    </w:p>
+    <w:p>
+      <w:pPr>
         <w:numPr>
           <w:ilvl w:val="0"/>
-          <w:numId w:val="2"/>
+          <w:numId w:val="12"/>
         </w:numPr>
-      </w:pPr>
-      <w:r>
-        <w:t>Verificar se o site está exibindo os dados corretamente.</w:t>
-      </w:r>
-    </w:p>
-    <w:p>
-      <w:r>
-        <w:t>Caso atendimento remoto não resolva o problema, agendar visita técnica.</w:t>
-      </w:r>
-    </w:p>
-    <w:p>
-      <w:pPr>
-        <w:rPr>
-          <w:b/>
-        </w:rPr>
-      </w:pPr>
-      <w:r>
-        <w:rPr>
-          <w:b/>
-        </w:rPr>
-        <w:t>Presencial:</w:t>
-      </w:r>
-    </w:p>
-    <w:p>
-      <w:pPr>
-        <w:pStyle w:val="PargrafodaLista"/>
+        <w:spacing w:before="100" w:beforeAutospacing="1" w:after="100" w:afterAutospacing="1" w:line="240" w:lineRule="auto"/>
+        <w:rPr>
+          <w:rFonts w:ascii="Arial" w:eastAsia="Times New Roman" w:hAnsi="Arial" w:cs="Arial"/>
+          <w:color w:val="000000"/>
+          <w:sz w:val="18"/>
+          <w:szCs w:val="18"/>
+          <w:lang w:eastAsia="pt-BR"/>
+        </w:rPr>
+      </w:pPr>
+      <w:r>
+        <w:rPr>
+          <w:rFonts w:ascii="Arial" w:eastAsia="Times New Roman" w:hAnsi="Arial" w:cs="Arial"/>
+          <w:color w:val="000000"/>
+          <w:sz w:val="18"/>
+          <w:szCs w:val="18"/>
+          <w:lang w:eastAsia="pt-BR"/>
+        </w:rPr>
+        <w:t xml:space="preserve">Verificar se o </w:t>
+      </w:r>
+      <w:proofErr w:type="spellStart"/>
+      <w:r>
+        <w:rPr>
+          <w:rFonts w:ascii="Arial" w:eastAsia="Times New Roman" w:hAnsi="Arial" w:cs="Arial"/>
+          <w:color w:val="000000"/>
+          <w:sz w:val="18"/>
+          <w:szCs w:val="18"/>
+          <w:lang w:eastAsia="pt-BR"/>
+        </w:rPr>
+        <w:t>anti-vírus</w:t>
+      </w:r>
+      <w:proofErr w:type="spellEnd"/>
+      <w:r>
+        <w:rPr>
+          <w:rFonts w:ascii="Arial" w:eastAsia="Times New Roman" w:hAnsi="Arial" w:cs="Arial"/>
+          <w:color w:val="000000"/>
+          <w:sz w:val="18"/>
+          <w:szCs w:val="18"/>
+          <w:lang w:eastAsia="pt-BR"/>
+        </w:rPr>
+        <w:t xml:space="preserve"> do cliente está bloqueando o sistema ou a conexão com o banco de dados.</w:t>
+      </w:r>
+    </w:p>
+    <w:p>
+      <w:pPr>
         <w:numPr>
           <w:ilvl w:val="0"/>
-          <w:numId w:val="2"/>
+          <w:numId w:val="12"/>
         </w:numPr>
-        <w:rPr>
-          <w:b/>
-        </w:rPr>
-      </w:pPr>
-      <w:r>
-        <w:t>Verific</w:t>
-      </w:r>
-      <w:r>
-        <w:t xml:space="preserve">ar se os sensores estão </w:t>
-      </w:r>
-      <w:r>
-        <w:t xml:space="preserve">coletando </w:t>
-      </w:r>
-      <w:r>
-        <w:t>dados corretamente.</w:t>
-      </w:r>
-    </w:p>
-    <w:p>
-      <w:pPr>
-        <w:pStyle w:val="PargrafodaLista"/>
+        <w:spacing w:before="100" w:beforeAutospacing="1" w:after="100" w:afterAutospacing="1" w:line="240" w:lineRule="auto"/>
+        <w:rPr>
+          <w:rFonts w:ascii="Arial" w:eastAsia="Times New Roman" w:hAnsi="Arial" w:cs="Arial"/>
+          <w:color w:val="000000"/>
+          <w:sz w:val="18"/>
+          <w:szCs w:val="18"/>
+          <w:lang w:eastAsia="pt-BR"/>
+        </w:rPr>
+      </w:pPr>
+      <w:r>
+        <w:rPr>
+          <w:rFonts w:ascii="Arial" w:eastAsia="Times New Roman" w:hAnsi="Arial" w:cs="Arial"/>
+          <w:color w:val="000000"/>
+          <w:sz w:val="18"/>
+          <w:szCs w:val="18"/>
+          <w:lang w:eastAsia="pt-BR"/>
+        </w:rPr>
+        <w:t>Verificar se os sensores estão coletando dados corretamente.</w:t>
+      </w:r>
+    </w:p>
+    <w:p>
+      <w:pPr>
         <w:numPr>
           <w:ilvl w:val="0"/>
-          <w:numId w:val="2"/>
+          <w:numId w:val="12"/>
         </w:numPr>
-        <w:rPr>
+        <w:spacing w:before="100" w:beforeAutospacing="1" w:after="100" w:afterAutospacing="1" w:line="240" w:lineRule="auto"/>
+        <w:rPr>
+          <w:rFonts w:ascii="Arial" w:eastAsia="Times New Roman" w:hAnsi="Arial" w:cs="Arial"/>
+          <w:color w:val="000000"/>
+          <w:sz w:val="18"/>
+          <w:szCs w:val="18"/>
+          <w:lang w:eastAsia="pt-BR"/>
+        </w:rPr>
+      </w:pPr>
+      <w:r>
+        <w:rPr>
+          <w:rFonts w:ascii="Arial" w:eastAsia="Times New Roman" w:hAnsi="Arial" w:cs="Arial"/>
+          <w:color w:val="000000"/>
+          <w:sz w:val="18"/>
+          <w:szCs w:val="18"/>
+          <w:lang w:eastAsia="pt-BR"/>
+        </w:rPr>
+        <w:t>Verificar integridade dos componentes.</w:t>
+      </w:r>
+    </w:p>
+    <w:p>
+      <w:pPr>
+        <w:spacing w:line="240" w:lineRule="auto"/>
+        <w:rPr>
+          <w:rFonts w:ascii="Calibri" w:eastAsia="Times New Roman" w:hAnsi="Calibri" w:cs="Calibri"/>
+          <w:color w:val="000000"/>
+          <w:sz w:val="23"/>
+          <w:szCs w:val="23"/>
+          <w:lang w:eastAsia="pt-BR"/>
+        </w:rPr>
+      </w:pPr>
+      <w:r>
+        <w:rPr>
+          <w:rFonts w:ascii="Calibri" w:eastAsia="Times New Roman" w:hAnsi="Calibri" w:cs="Calibri"/>
+          <w:color w:val="000000"/>
+          <w:sz w:val="23"/>
+          <w:szCs w:val="23"/>
+          <w:lang w:eastAsia="pt-BR"/>
+        </w:rPr>
+        <w:t>Caso haja um componente danificado, agendar troca do mesmo.</w:t>
+      </w:r>
+    </w:p>
+    <w:p>
+      <w:pPr>
+        <w:spacing w:line="240" w:lineRule="auto"/>
+        <w:rPr>
+          <w:rFonts w:ascii="Calibri" w:eastAsia="Times New Roman" w:hAnsi="Calibri" w:cs="Calibri"/>
+          <w:color w:val="000000"/>
+          <w:sz w:val="23"/>
+          <w:szCs w:val="23"/>
+          <w:lang w:eastAsia="pt-BR"/>
+        </w:rPr>
+      </w:pPr>
+      <w:r>
+        <w:rPr>
+          <w:rFonts w:ascii="Calibri" w:eastAsia="Times New Roman" w:hAnsi="Calibri" w:cs="Calibri"/>
+          <w:color w:val="000000"/>
+          <w:sz w:val="23"/>
+          <w:szCs w:val="23"/>
+          <w:lang w:eastAsia="pt-BR"/>
+        </w:rPr>
+        <w:t>Caso o incidente seja resolvido, documentar na base de conhecimento se necessário.</w:t>
+      </w:r>
+    </w:p>
+    <w:p>
+      <w:pPr>
+        <w:spacing w:line="240" w:lineRule="auto"/>
+        <w:rPr>
+          <w:rFonts w:ascii="Calibri" w:eastAsia="Times New Roman" w:hAnsi="Calibri" w:cs="Calibri"/>
+          <w:color w:val="000000"/>
+          <w:sz w:val="23"/>
+          <w:szCs w:val="23"/>
+          <w:lang w:eastAsia="pt-BR"/>
+        </w:rPr>
+      </w:pPr>
+      <w:r>
+        <w:rPr>
+          <w:rFonts w:ascii="Calibri" w:eastAsia="Times New Roman" w:hAnsi="Calibri" w:cs="Calibri"/>
+          <w:color w:val="000000"/>
+          <w:sz w:val="23"/>
+          <w:szCs w:val="23"/>
+          <w:lang w:eastAsia="pt-BR"/>
+        </w:rPr>
+        <w:t>Caso contrário, escalonar chamado para o nível 3.</w:t>
+      </w:r>
+    </w:p>
+    <w:p>
+      <w:pPr>
+        <w:spacing w:line="240" w:lineRule="auto"/>
+        <w:rPr>
+          <w:rFonts w:ascii="Calibri" w:eastAsia="Times New Roman" w:hAnsi="Calibri" w:cs="Calibri"/>
+          <w:color w:val="000000"/>
+          <w:sz w:val="23"/>
+          <w:szCs w:val="23"/>
+          <w:lang w:eastAsia="pt-BR"/>
+        </w:rPr>
+      </w:pPr>
+      <w:r>
+        <w:rPr>
+          <w:rFonts w:ascii="Calibri" w:eastAsia="Times New Roman" w:hAnsi="Calibri" w:cs="Calibri"/>
           <w:b/>
-        </w:rPr>
-      </w:pPr>
-      <w:r>
-        <w:t>Verificar integridade dos componentes.</w:t>
-      </w:r>
-    </w:p>
-    <w:p>
-      <w:r>
-        <w:t>Caso haja um componente danificado, agendar troca do mesmo.</w:t>
-      </w:r>
-    </w:p>
-    <w:p>
-      <w:r>
-        <w:t>Caso o incidente seja resolvido, documentar na base de conhecimento</w:t>
-      </w:r>
-      <w:r>
-        <w:t xml:space="preserve"> se necessário</w:t>
-      </w:r>
-      <w:r>
-        <w:t>.</w:t>
-      </w:r>
-    </w:p>
-    <w:p>
-      <w:pPr>
-        <w:tabs>
-          <w:tab w:val="left" w:pos="5850"/>
-        </w:tabs>
-      </w:pPr>
-      <w:r>
-        <w:t xml:space="preserve">Caso contrário, </w:t>
-      </w:r>
-      <w:r>
-        <w:t>escalonar chamado para o nível 3.</w:t>
-      </w:r>
-    </w:p>
-    <w:p>
-      <w:r>
-        <w:rPr>
-          <w:b/>
-          <w:sz w:val="28"/>
+          <w:bCs/>
+          <w:color w:val="000000"/>
+          <w:sz w:val="29"/>
+          <w:szCs w:val="29"/>
+          <w:lang w:eastAsia="pt-BR"/>
         </w:rPr>
         <w:t>Nível 3:</w:t>
       </w:r>
-      <w:r>
-        <w:t xml:space="preserve"> </w:t>
-      </w:r>
-    </w:p>
-    <w:p>
-      <w:r>
+    </w:p>
+    <w:p>
+      <w:pPr>
+        <w:spacing w:line="240" w:lineRule="auto"/>
+        <w:rPr>
+          <w:rFonts w:ascii="Calibri" w:eastAsia="Times New Roman" w:hAnsi="Calibri" w:cs="Calibri"/>
+          <w:color w:val="000000"/>
+          <w:sz w:val="23"/>
+          <w:szCs w:val="23"/>
+          <w:lang w:eastAsia="pt-BR"/>
+        </w:rPr>
+      </w:pPr>
+      <w:r>
+        <w:rPr>
+          <w:rFonts w:ascii="Calibri" w:eastAsia="Times New Roman" w:hAnsi="Calibri" w:cs="Calibri"/>
+          <w:color w:val="000000"/>
+          <w:sz w:val="23"/>
+          <w:szCs w:val="23"/>
+          <w:lang w:eastAsia="pt-BR"/>
+        </w:rPr>
         <w:t>O incidente será encaminhado para os desenvolvedores mais capacitados.</w:t>
       </w:r>
     </w:p>
     <w:p>
       <w:pPr>
-        <w:pStyle w:val="PargrafodaLista"/>
         <w:numPr>
           <w:ilvl w:val="0"/>
-          <w:numId w:val="5"/>
+          <w:numId w:val="13"/>
         </w:numPr>
-      </w:pPr>
-      <w:r>
+        <w:spacing w:before="100" w:beforeAutospacing="1" w:after="100" w:afterAutospacing="1" w:line="240" w:lineRule="auto"/>
+        <w:rPr>
+          <w:rFonts w:ascii="Arial" w:eastAsia="Times New Roman" w:hAnsi="Arial" w:cs="Arial"/>
+          <w:color w:val="000000"/>
+          <w:sz w:val="18"/>
+          <w:szCs w:val="18"/>
+          <w:lang w:eastAsia="pt-BR"/>
+        </w:rPr>
+      </w:pPr>
+      <w:r>
+        <w:rPr>
+          <w:rFonts w:ascii="Arial" w:eastAsia="Times New Roman" w:hAnsi="Arial" w:cs="Arial"/>
+          <w:color w:val="000000"/>
+          <w:sz w:val="18"/>
+          <w:szCs w:val="18"/>
+          <w:lang w:eastAsia="pt-BR"/>
+        </w:rPr>
+        <w:lastRenderedPageBreak/>
         <w:t>Verificar código de conexão com o banco.</w:t>
       </w:r>
     </w:p>
     <w:p>
       <w:pPr>
-        <w:pStyle w:val="PargrafodaLista"/>
         <w:numPr>
           <w:ilvl w:val="0"/>
-          <w:numId w:val="5"/>
+          <w:numId w:val="13"/>
         </w:numPr>
-      </w:pPr>
-      <w:r>
+        <w:spacing w:before="100" w:beforeAutospacing="1" w:after="100" w:afterAutospacing="1" w:line="240" w:lineRule="auto"/>
+        <w:rPr>
+          <w:rFonts w:ascii="Arial" w:eastAsia="Times New Roman" w:hAnsi="Arial" w:cs="Arial"/>
+          <w:color w:val="000000"/>
+          <w:sz w:val="18"/>
+          <w:szCs w:val="18"/>
+          <w:lang w:eastAsia="pt-BR"/>
+        </w:rPr>
+      </w:pPr>
+      <w:r>
+        <w:rPr>
+          <w:rFonts w:ascii="Arial" w:eastAsia="Times New Roman" w:hAnsi="Arial" w:cs="Arial"/>
+          <w:color w:val="000000"/>
+          <w:sz w:val="18"/>
+          <w:szCs w:val="18"/>
+          <w:lang w:eastAsia="pt-BR"/>
+        </w:rPr>
         <w:t>Verificar o código de exibição de dados no gráfico.</w:t>
       </w:r>
     </w:p>
     <w:p>
       <w:pPr>
-        <w:pStyle w:val="PargrafodaLista"/>
         <w:numPr>
           <w:ilvl w:val="0"/>
-          <w:numId w:val="5"/>
+          <w:numId w:val="13"/>
         </w:numPr>
-      </w:pPr>
-      <w:r>
+        <w:spacing w:before="100" w:beforeAutospacing="1" w:after="100" w:afterAutospacing="1" w:line="240" w:lineRule="auto"/>
+        <w:rPr>
+          <w:rFonts w:ascii="Arial" w:eastAsia="Times New Roman" w:hAnsi="Arial" w:cs="Arial"/>
+          <w:color w:val="000000"/>
+          <w:sz w:val="18"/>
+          <w:szCs w:val="18"/>
+          <w:lang w:eastAsia="pt-BR"/>
+        </w:rPr>
+      </w:pPr>
+      <w:r>
+        <w:rPr>
+          <w:rFonts w:ascii="Arial" w:eastAsia="Times New Roman" w:hAnsi="Arial" w:cs="Arial"/>
+          <w:color w:val="000000"/>
+          <w:sz w:val="18"/>
+          <w:szCs w:val="18"/>
+          <w:lang w:eastAsia="pt-BR"/>
+        </w:rPr>
         <w:t>Verificar o código de inserção de incubadora.</w:t>
       </w:r>
     </w:p>
     <w:p>
       <w:pPr>
-        <w:pStyle w:val="PargrafodaLista"/>
         <w:numPr>
           <w:ilvl w:val="0"/>
-          <w:numId w:val="5"/>
+          <w:numId w:val="13"/>
         </w:numPr>
-      </w:pPr>
-      <w:r>
+        <w:spacing w:before="100" w:beforeAutospacing="1" w:after="100" w:afterAutospacing="1" w:line="240" w:lineRule="auto"/>
+        <w:rPr>
+          <w:rFonts w:ascii="Arial" w:eastAsia="Times New Roman" w:hAnsi="Arial" w:cs="Arial"/>
+          <w:color w:val="000000"/>
+          <w:sz w:val="18"/>
+          <w:szCs w:val="18"/>
+          <w:lang w:eastAsia="pt-BR"/>
+        </w:rPr>
+      </w:pPr>
+      <w:r>
+        <w:rPr>
+          <w:rFonts w:ascii="Arial" w:eastAsia="Times New Roman" w:hAnsi="Arial" w:cs="Arial"/>
+          <w:color w:val="000000"/>
+          <w:sz w:val="18"/>
+          <w:szCs w:val="18"/>
+          <w:lang w:eastAsia="pt-BR"/>
+        </w:rPr>
         <w:t>Verificar o código de inserção de recém-nascidos.</w:t>
       </w:r>
     </w:p>
     <w:p>
       <w:pPr>
-        <w:pStyle w:val="PargrafodaLista"/>
         <w:numPr>
           <w:ilvl w:val="0"/>
-          <w:numId w:val="5"/>
+          <w:numId w:val="13"/>
         </w:numPr>
-      </w:pPr>
-      <w:r>
+        <w:spacing w:before="100" w:beforeAutospacing="1" w:after="100" w:afterAutospacing="1" w:line="240" w:lineRule="auto"/>
+        <w:rPr>
+          <w:rFonts w:ascii="Arial" w:eastAsia="Times New Roman" w:hAnsi="Arial" w:cs="Arial"/>
+          <w:color w:val="000000"/>
+          <w:sz w:val="18"/>
+          <w:szCs w:val="18"/>
+          <w:lang w:eastAsia="pt-BR"/>
+        </w:rPr>
+      </w:pPr>
+      <w:r>
+        <w:rPr>
+          <w:rFonts w:ascii="Arial" w:eastAsia="Times New Roman" w:hAnsi="Arial" w:cs="Arial"/>
+          <w:color w:val="000000"/>
+          <w:sz w:val="18"/>
+          <w:szCs w:val="18"/>
+          <w:lang w:eastAsia="pt-BR"/>
+        </w:rPr>
         <w:t>Verificar todos os pontos da arquitetura do sistema.</w:t>
       </w:r>
     </w:p>
     <w:p>
       <w:pPr>
-        <w:pStyle w:val="PargrafodaLista"/>
         <w:numPr>
           <w:ilvl w:val="0"/>
-          <w:numId w:val="5"/>
+          <w:numId w:val="13"/>
         </w:numPr>
-      </w:pPr>
-      <w:r>
-        <w:t>Verificar se é necessário abrir uma GMUD.</w:t>
+        <w:spacing w:before="100" w:beforeAutospacing="1" w:after="100" w:afterAutospacing="1" w:line="240" w:lineRule="auto"/>
+        <w:rPr>
+          <w:rFonts w:ascii="Arial" w:eastAsia="Times New Roman" w:hAnsi="Arial" w:cs="Arial"/>
+          <w:color w:val="000000"/>
+          <w:sz w:val="18"/>
+          <w:szCs w:val="18"/>
+          <w:lang w:eastAsia="pt-BR"/>
+        </w:rPr>
+      </w:pPr>
+      <w:r>
+        <w:rPr>
+          <w:rFonts w:ascii="Arial" w:eastAsia="Times New Roman" w:hAnsi="Arial" w:cs="Arial"/>
+          <w:color w:val="000000"/>
+          <w:sz w:val="18"/>
+          <w:szCs w:val="18"/>
+          <w:lang w:eastAsia="pt-BR"/>
+        </w:rPr>
+        <w:t>Abrir uma GMUD para resolver o incidente/problema caso necessário.</w:t>
+      </w:r>
+    </w:p>
+    <w:p>
+      <w:pPr>
+        <w:spacing w:line="240" w:lineRule="auto"/>
+        <w:rPr>
+          <w:rFonts w:ascii="Calibri" w:eastAsia="Times New Roman" w:hAnsi="Calibri" w:cs="Calibri"/>
+          <w:color w:val="000000"/>
+          <w:sz w:val="23"/>
+          <w:szCs w:val="23"/>
+          <w:lang w:eastAsia="pt-BR"/>
+        </w:rPr>
+      </w:pPr>
+      <w:r>
+        <w:rPr>
+          <w:rFonts w:ascii="Calibri" w:eastAsia="Times New Roman" w:hAnsi="Calibri" w:cs="Calibri"/>
+          <w:color w:val="000000"/>
+          <w:sz w:val="23"/>
+          <w:szCs w:val="23"/>
+          <w:lang w:eastAsia="pt-BR"/>
+        </w:rPr>
+        <w:t>Documentar na base de conhecimento se necessário.</w:t>
       </w:r>
     </w:p>
     <w:p>
       <w:bookmarkStart w:id="0" w:name="_GoBack"/>
       <w:bookmarkEnd w:id="0"/>
-      <w:r>
-        <w:t>Documentar na base de conhecimento se necessário.</w:t>
-      </w:r>
     </w:p>
     <w:sectPr>
       <w:pgSz w:w="11906" w:h="16838"/>
@@ -443,6 +1061,304 @@
 <file path=word/numbering.xml><?xml version="1.0" encoding="utf-8"?>
 <w:numbering xmlns:wpc="http://schemas.microsoft.com/office/word/2010/wordprocessingCanvas" xmlns:cx="http://schemas.microsoft.com/office/drawing/2014/chartex" xmlns:mc="http://schemas.openxmlformats.org/markup-compatibility/2006" xmlns:o="urn:schemas-microsoft-com:office:office" xmlns:r="http://schemas.openxmlformats.org/officeDocument/2006/relationships" xmlns:m="http://schemas.openxmlformats.org/officeDocument/2006/math" xmlns:v="urn:schemas-microsoft-com:vml" xmlns:wp14="http://schemas.microsoft.com/office/word/2010/wordprocessingDrawing" xmlns:wp="http://schemas.openxmlformats.org/drawingml/2006/wordprocessingDrawing" xmlns:w10="urn:schemas-microsoft-com:office:word" xmlns:w="http://schemas.openxmlformats.org/wordprocessingml/2006/main" xmlns:w14="http://schemas.microsoft.com/office/word/2010/wordml" xmlns:w15="http://schemas.microsoft.com/office/word/2012/wordml" xmlns:w16se="http://schemas.microsoft.com/office/word/2015/wordml/symex" xmlns:wpg="http://schemas.microsoft.com/office/word/2010/wordprocessingGroup" xmlns:wpi="http://schemas.microsoft.com/office/word/2010/wordprocessingInk" xmlns:wne="http://schemas.microsoft.com/office/word/2006/wordml" xmlns:wps="http://schemas.microsoft.com/office/word/2010/wordprocessingShape" mc:Ignorable="w14 w15 w16se wp14">
   <w:abstractNum w:abstractNumId="0" w15:restartNumberingAfterBreak="0">
+    <w:nsid w:val="015C63B1"/>
+    <w:multiLevelType w:val="multilevel"/>
+    <w:tmpl w:val="99E0AB54"/>
+    <w:lvl w:ilvl="0">
+      <w:start w:val="1"/>
+      <w:numFmt w:val="bullet"/>
+      <w:lvlText w:val=""/>
+      <w:lvlJc w:val="left"/>
+      <w:pPr>
+        <w:tabs>
+          <w:tab w:val="num" w:pos="720"/>
+        </w:tabs>
+        <w:ind w:left="720" w:hanging="360"/>
+      </w:pPr>
+      <w:rPr>
+        <w:rFonts w:ascii="Symbol" w:hAnsi="Symbol" w:hint="default"/>
+        <w:sz w:val="20"/>
+      </w:rPr>
+    </w:lvl>
+    <w:lvl w:ilvl="1" w:tentative="1">
+      <w:start w:val="1"/>
+      <w:numFmt w:val="bullet"/>
+      <w:lvlText w:val="o"/>
+      <w:lvlJc w:val="left"/>
+      <w:pPr>
+        <w:tabs>
+          <w:tab w:val="num" w:pos="1440"/>
+        </w:tabs>
+        <w:ind w:left="1440" w:hanging="360"/>
+      </w:pPr>
+      <w:rPr>
+        <w:rFonts w:ascii="Courier New" w:hAnsi="Courier New" w:hint="default"/>
+        <w:sz w:val="20"/>
+      </w:rPr>
+    </w:lvl>
+    <w:lvl w:ilvl="2" w:tentative="1">
+      <w:start w:val="1"/>
+      <w:numFmt w:val="bullet"/>
+      <w:lvlText w:val=""/>
+      <w:lvlJc w:val="left"/>
+      <w:pPr>
+        <w:tabs>
+          <w:tab w:val="num" w:pos="2160"/>
+        </w:tabs>
+        <w:ind w:left="2160" w:hanging="360"/>
+      </w:pPr>
+      <w:rPr>
+        <w:rFonts w:ascii="Wingdings" w:hAnsi="Wingdings" w:hint="default"/>
+        <w:sz w:val="20"/>
+      </w:rPr>
+    </w:lvl>
+    <w:lvl w:ilvl="3" w:tentative="1">
+      <w:start w:val="1"/>
+      <w:numFmt w:val="bullet"/>
+      <w:lvlText w:val=""/>
+      <w:lvlJc w:val="left"/>
+      <w:pPr>
+        <w:tabs>
+          <w:tab w:val="num" w:pos="2880"/>
+        </w:tabs>
+        <w:ind w:left="2880" w:hanging="360"/>
+      </w:pPr>
+      <w:rPr>
+        <w:rFonts w:ascii="Wingdings" w:hAnsi="Wingdings" w:hint="default"/>
+        <w:sz w:val="20"/>
+      </w:rPr>
+    </w:lvl>
+    <w:lvl w:ilvl="4" w:tentative="1">
+      <w:start w:val="1"/>
+      <w:numFmt w:val="bullet"/>
+      <w:lvlText w:val=""/>
+      <w:lvlJc w:val="left"/>
+      <w:pPr>
+        <w:tabs>
+          <w:tab w:val="num" w:pos="3600"/>
+        </w:tabs>
+        <w:ind w:left="3600" w:hanging="360"/>
+      </w:pPr>
+      <w:rPr>
+        <w:rFonts w:ascii="Wingdings" w:hAnsi="Wingdings" w:hint="default"/>
+        <w:sz w:val="20"/>
+      </w:rPr>
+    </w:lvl>
+    <w:lvl w:ilvl="5" w:tentative="1">
+      <w:start w:val="1"/>
+      <w:numFmt w:val="bullet"/>
+      <w:lvlText w:val=""/>
+      <w:lvlJc w:val="left"/>
+      <w:pPr>
+        <w:tabs>
+          <w:tab w:val="num" w:pos="4320"/>
+        </w:tabs>
+        <w:ind w:left="4320" w:hanging="360"/>
+      </w:pPr>
+      <w:rPr>
+        <w:rFonts w:ascii="Wingdings" w:hAnsi="Wingdings" w:hint="default"/>
+        <w:sz w:val="20"/>
+      </w:rPr>
+    </w:lvl>
+    <w:lvl w:ilvl="6" w:tentative="1">
+      <w:start w:val="1"/>
+      <w:numFmt w:val="bullet"/>
+      <w:lvlText w:val=""/>
+      <w:lvlJc w:val="left"/>
+      <w:pPr>
+        <w:tabs>
+          <w:tab w:val="num" w:pos="5040"/>
+        </w:tabs>
+        <w:ind w:left="5040" w:hanging="360"/>
+      </w:pPr>
+      <w:rPr>
+        <w:rFonts w:ascii="Wingdings" w:hAnsi="Wingdings" w:hint="default"/>
+        <w:sz w:val="20"/>
+      </w:rPr>
+    </w:lvl>
+    <w:lvl w:ilvl="7" w:tentative="1">
+      <w:start w:val="1"/>
+      <w:numFmt w:val="bullet"/>
+      <w:lvlText w:val=""/>
+      <w:lvlJc w:val="left"/>
+      <w:pPr>
+        <w:tabs>
+          <w:tab w:val="num" w:pos="5760"/>
+        </w:tabs>
+        <w:ind w:left="5760" w:hanging="360"/>
+      </w:pPr>
+      <w:rPr>
+        <w:rFonts w:ascii="Wingdings" w:hAnsi="Wingdings" w:hint="default"/>
+        <w:sz w:val="20"/>
+      </w:rPr>
+    </w:lvl>
+    <w:lvl w:ilvl="8" w:tentative="1">
+      <w:start w:val="1"/>
+      <w:numFmt w:val="bullet"/>
+      <w:lvlText w:val=""/>
+      <w:lvlJc w:val="left"/>
+      <w:pPr>
+        <w:tabs>
+          <w:tab w:val="num" w:pos="6480"/>
+        </w:tabs>
+        <w:ind w:left="6480" w:hanging="360"/>
+      </w:pPr>
+      <w:rPr>
+        <w:rFonts w:ascii="Wingdings" w:hAnsi="Wingdings" w:hint="default"/>
+        <w:sz w:val="20"/>
+      </w:rPr>
+    </w:lvl>
+  </w:abstractNum>
+  <w:abstractNum w:abstractNumId="1" w15:restartNumberingAfterBreak="0">
+    <w:nsid w:val="105247D9"/>
+    <w:multiLevelType w:val="multilevel"/>
+    <w:tmpl w:val="199613C4"/>
+    <w:lvl w:ilvl="0">
+      <w:start w:val="1"/>
+      <w:numFmt w:val="bullet"/>
+      <w:lvlText w:val=""/>
+      <w:lvlJc w:val="left"/>
+      <w:pPr>
+        <w:tabs>
+          <w:tab w:val="num" w:pos="720"/>
+        </w:tabs>
+        <w:ind w:left="720" w:hanging="360"/>
+      </w:pPr>
+      <w:rPr>
+        <w:rFonts w:ascii="Symbol" w:hAnsi="Symbol" w:hint="default"/>
+        <w:sz w:val="20"/>
+      </w:rPr>
+    </w:lvl>
+    <w:lvl w:ilvl="1" w:tentative="1">
+      <w:start w:val="1"/>
+      <w:numFmt w:val="bullet"/>
+      <w:lvlText w:val="o"/>
+      <w:lvlJc w:val="left"/>
+      <w:pPr>
+        <w:tabs>
+          <w:tab w:val="num" w:pos="1440"/>
+        </w:tabs>
+        <w:ind w:left="1440" w:hanging="360"/>
+      </w:pPr>
+      <w:rPr>
+        <w:rFonts w:ascii="Courier New" w:hAnsi="Courier New" w:hint="default"/>
+        <w:sz w:val="20"/>
+      </w:rPr>
+    </w:lvl>
+    <w:lvl w:ilvl="2" w:tentative="1">
+      <w:start w:val="1"/>
+      <w:numFmt w:val="bullet"/>
+      <w:lvlText w:val=""/>
+      <w:lvlJc w:val="left"/>
+      <w:pPr>
+        <w:tabs>
+          <w:tab w:val="num" w:pos="2160"/>
+        </w:tabs>
+        <w:ind w:left="2160" w:hanging="360"/>
+      </w:pPr>
+      <w:rPr>
+        <w:rFonts w:ascii="Wingdings" w:hAnsi="Wingdings" w:hint="default"/>
+        <w:sz w:val="20"/>
+      </w:rPr>
+    </w:lvl>
+    <w:lvl w:ilvl="3" w:tentative="1">
+      <w:start w:val="1"/>
+      <w:numFmt w:val="bullet"/>
+      <w:lvlText w:val=""/>
+      <w:lvlJc w:val="left"/>
+      <w:pPr>
+        <w:tabs>
+          <w:tab w:val="num" w:pos="2880"/>
+        </w:tabs>
+        <w:ind w:left="2880" w:hanging="360"/>
+      </w:pPr>
+      <w:rPr>
+        <w:rFonts w:ascii="Wingdings" w:hAnsi="Wingdings" w:hint="default"/>
+        <w:sz w:val="20"/>
+      </w:rPr>
+    </w:lvl>
+    <w:lvl w:ilvl="4" w:tentative="1">
+      <w:start w:val="1"/>
+      <w:numFmt w:val="bullet"/>
+      <w:lvlText w:val=""/>
+      <w:lvlJc w:val="left"/>
+      <w:pPr>
+        <w:tabs>
+          <w:tab w:val="num" w:pos="3600"/>
+        </w:tabs>
+        <w:ind w:left="3600" w:hanging="360"/>
+      </w:pPr>
+      <w:rPr>
+        <w:rFonts w:ascii="Wingdings" w:hAnsi="Wingdings" w:hint="default"/>
+        <w:sz w:val="20"/>
+      </w:rPr>
+    </w:lvl>
+    <w:lvl w:ilvl="5" w:tentative="1">
+      <w:start w:val="1"/>
+      <w:numFmt w:val="bullet"/>
+      <w:lvlText w:val=""/>
+      <w:lvlJc w:val="left"/>
+      <w:pPr>
+        <w:tabs>
+          <w:tab w:val="num" w:pos="4320"/>
+        </w:tabs>
+        <w:ind w:left="4320" w:hanging="360"/>
+      </w:pPr>
+      <w:rPr>
+        <w:rFonts w:ascii="Wingdings" w:hAnsi="Wingdings" w:hint="default"/>
+        <w:sz w:val="20"/>
+      </w:rPr>
+    </w:lvl>
+    <w:lvl w:ilvl="6" w:tentative="1">
+      <w:start w:val="1"/>
+      <w:numFmt w:val="bullet"/>
+      <w:lvlText w:val=""/>
+      <w:lvlJc w:val="left"/>
+      <w:pPr>
+        <w:tabs>
+          <w:tab w:val="num" w:pos="5040"/>
+        </w:tabs>
+        <w:ind w:left="5040" w:hanging="360"/>
+      </w:pPr>
+      <w:rPr>
+        <w:rFonts w:ascii="Wingdings" w:hAnsi="Wingdings" w:hint="default"/>
+        <w:sz w:val="20"/>
+      </w:rPr>
+    </w:lvl>
+    <w:lvl w:ilvl="7" w:tentative="1">
+      <w:start w:val="1"/>
+      <w:numFmt w:val="bullet"/>
+      <w:lvlText w:val=""/>
+      <w:lvlJc w:val="left"/>
+      <w:pPr>
+        <w:tabs>
+          <w:tab w:val="num" w:pos="5760"/>
+        </w:tabs>
+        <w:ind w:left="5760" w:hanging="360"/>
+      </w:pPr>
+      <w:rPr>
+        <w:rFonts w:ascii="Wingdings" w:hAnsi="Wingdings" w:hint="default"/>
+        <w:sz w:val="20"/>
+      </w:rPr>
+    </w:lvl>
+    <w:lvl w:ilvl="8" w:tentative="1">
+      <w:start w:val="1"/>
+      <w:numFmt w:val="bullet"/>
+      <w:lvlText w:val=""/>
+      <w:lvlJc w:val="left"/>
+      <w:pPr>
+        <w:tabs>
+          <w:tab w:val="num" w:pos="6480"/>
+        </w:tabs>
+        <w:ind w:left="6480" w:hanging="360"/>
+      </w:pPr>
+      <w:rPr>
+        <w:rFonts w:ascii="Wingdings" w:hAnsi="Wingdings" w:hint="default"/>
+        <w:sz w:val="20"/>
+      </w:rPr>
+    </w:lvl>
+  </w:abstractNum>
+  <w:abstractNum w:abstractNumId="2" w15:restartNumberingAfterBreak="0">
     <w:nsid w:val="1611341A"/>
     <w:multiLevelType w:val="hybridMultilevel"/>
     <w:tmpl w:val="346431CA"/>
@@ -555,7 +1471,454 @@
       </w:rPr>
     </w:lvl>
   </w:abstractNum>
-  <w:abstractNum w:abstractNumId="1" w15:restartNumberingAfterBreak="0">
+  <w:abstractNum w:abstractNumId="3" w15:restartNumberingAfterBreak="0">
+    <w:nsid w:val="1CF51EA5"/>
+    <w:multiLevelType w:val="multilevel"/>
+    <w:tmpl w:val="C2BC2202"/>
+    <w:lvl w:ilvl="0">
+      <w:start w:val="1"/>
+      <w:numFmt w:val="bullet"/>
+      <w:lvlText w:val=""/>
+      <w:lvlJc w:val="left"/>
+      <w:pPr>
+        <w:tabs>
+          <w:tab w:val="num" w:pos="720"/>
+        </w:tabs>
+        <w:ind w:left="720" w:hanging="360"/>
+      </w:pPr>
+      <w:rPr>
+        <w:rFonts w:ascii="Symbol" w:hAnsi="Symbol" w:hint="default"/>
+        <w:sz w:val="20"/>
+      </w:rPr>
+    </w:lvl>
+    <w:lvl w:ilvl="1" w:tentative="1">
+      <w:start w:val="1"/>
+      <w:numFmt w:val="bullet"/>
+      <w:lvlText w:val="o"/>
+      <w:lvlJc w:val="left"/>
+      <w:pPr>
+        <w:tabs>
+          <w:tab w:val="num" w:pos="1440"/>
+        </w:tabs>
+        <w:ind w:left="1440" w:hanging="360"/>
+      </w:pPr>
+      <w:rPr>
+        <w:rFonts w:ascii="Courier New" w:hAnsi="Courier New" w:hint="default"/>
+        <w:sz w:val="20"/>
+      </w:rPr>
+    </w:lvl>
+    <w:lvl w:ilvl="2" w:tentative="1">
+      <w:start w:val="1"/>
+      <w:numFmt w:val="bullet"/>
+      <w:lvlText w:val=""/>
+      <w:lvlJc w:val="left"/>
+      <w:pPr>
+        <w:tabs>
+          <w:tab w:val="num" w:pos="2160"/>
+        </w:tabs>
+        <w:ind w:left="2160" w:hanging="360"/>
+      </w:pPr>
+      <w:rPr>
+        <w:rFonts w:ascii="Wingdings" w:hAnsi="Wingdings" w:hint="default"/>
+        <w:sz w:val="20"/>
+      </w:rPr>
+    </w:lvl>
+    <w:lvl w:ilvl="3" w:tentative="1">
+      <w:start w:val="1"/>
+      <w:numFmt w:val="bullet"/>
+      <w:lvlText w:val=""/>
+      <w:lvlJc w:val="left"/>
+      <w:pPr>
+        <w:tabs>
+          <w:tab w:val="num" w:pos="2880"/>
+        </w:tabs>
+        <w:ind w:left="2880" w:hanging="360"/>
+      </w:pPr>
+      <w:rPr>
+        <w:rFonts w:ascii="Wingdings" w:hAnsi="Wingdings" w:hint="default"/>
+        <w:sz w:val="20"/>
+      </w:rPr>
+    </w:lvl>
+    <w:lvl w:ilvl="4" w:tentative="1">
+      <w:start w:val="1"/>
+      <w:numFmt w:val="bullet"/>
+      <w:lvlText w:val=""/>
+      <w:lvlJc w:val="left"/>
+      <w:pPr>
+        <w:tabs>
+          <w:tab w:val="num" w:pos="3600"/>
+        </w:tabs>
+        <w:ind w:left="3600" w:hanging="360"/>
+      </w:pPr>
+      <w:rPr>
+        <w:rFonts w:ascii="Wingdings" w:hAnsi="Wingdings" w:hint="default"/>
+        <w:sz w:val="20"/>
+      </w:rPr>
+    </w:lvl>
+    <w:lvl w:ilvl="5" w:tentative="1">
+      <w:start w:val="1"/>
+      <w:numFmt w:val="bullet"/>
+      <w:lvlText w:val=""/>
+      <w:lvlJc w:val="left"/>
+      <w:pPr>
+        <w:tabs>
+          <w:tab w:val="num" w:pos="4320"/>
+        </w:tabs>
+        <w:ind w:left="4320" w:hanging="360"/>
+      </w:pPr>
+      <w:rPr>
+        <w:rFonts w:ascii="Wingdings" w:hAnsi="Wingdings" w:hint="default"/>
+        <w:sz w:val="20"/>
+      </w:rPr>
+    </w:lvl>
+    <w:lvl w:ilvl="6" w:tentative="1">
+      <w:start w:val="1"/>
+      <w:numFmt w:val="bullet"/>
+      <w:lvlText w:val=""/>
+      <w:lvlJc w:val="left"/>
+      <w:pPr>
+        <w:tabs>
+          <w:tab w:val="num" w:pos="5040"/>
+        </w:tabs>
+        <w:ind w:left="5040" w:hanging="360"/>
+      </w:pPr>
+      <w:rPr>
+        <w:rFonts w:ascii="Wingdings" w:hAnsi="Wingdings" w:hint="default"/>
+        <w:sz w:val="20"/>
+      </w:rPr>
+    </w:lvl>
+    <w:lvl w:ilvl="7" w:tentative="1">
+      <w:start w:val="1"/>
+      <w:numFmt w:val="bullet"/>
+      <w:lvlText w:val=""/>
+      <w:lvlJc w:val="left"/>
+      <w:pPr>
+        <w:tabs>
+          <w:tab w:val="num" w:pos="5760"/>
+        </w:tabs>
+        <w:ind w:left="5760" w:hanging="360"/>
+      </w:pPr>
+      <w:rPr>
+        <w:rFonts w:ascii="Wingdings" w:hAnsi="Wingdings" w:hint="default"/>
+        <w:sz w:val="20"/>
+      </w:rPr>
+    </w:lvl>
+    <w:lvl w:ilvl="8" w:tentative="1">
+      <w:start w:val="1"/>
+      <w:numFmt w:val="bullet"/>
+      <w:lvlText w:val=""/>
+      <w:lvlJc w:val="left"/>
+      <w:pPr>
+        <w:tabs>
+          <w:tab w:val="num" w:pos="6480"/>
+        </w:tabs>
+        <w:ind w:left="6480" w:hanging="360"/>
+      </w:pPr>
+      <w:rPr>
+        <w:rFonts w:ascii="Wingdings" w:hAnsi="Wingdings" w:hint="default"/>
+        <w:sz w:val="20"/>
+      </w:rPr>
+    </w:lvl>
+  </w:abstractNum>
+  <w:abstractNum w:abstractNumId="4" w15:restartNumberingAfterBreak="0">
+    <w:nsid w:val="357933D0"/>
+    <w:multiLevelType w:val="multilevel"/>
+    <w:tmpl w:val="F502FF3A"/>
+    <w:lvl w:ilvl="0">
+      <w:start w:val="1"/>
+      <w:numFmt w:val="bullet"/>
+      <w:lvlText w:val=""/>
+      <w:lvlJc w:val="left"/>
+      <w:pPr>
+        <w:tabs>
+          <w:tab w:val="num" w:pos="720"/>
+        </w:tabs>
+        <w:ind w:left="720" w:hanging="360"/>
+      </w:pPr>
+      <w:rPr>
+        <w:rFonts w:ascii="Symbol" w:hAnsi="Symbol" w:hint="default"/>
+        <w:sz w:val="20"/>
+      </w:rPr>
+    </w:lvl>
+    <w:lvl w:ilvl="1" w:tentative="1">
+      <w:start w:val="1"/>
+      <w:numFmt w:val="bullet"/>
+      <w:lvlText w:val="o"/>
+      <w:lvlJc w:val="left"/>
+      <w:pPr>
+        <w:tabs>
+          <w:tab w:val="num" w:pos="1440"/>
+        </w:tabs>
+        <w:ind w:left="1440" w:hanging="360"/>
+      </w:pPr>
+      <w:rPr>
+        <w:rFonts w:ascii="Courier New" w:hAnsi="Courier New" w:hint="default"/>
+        <w:sz w:val="20"/>
+      </w:rPr>
+    </w:lvl>
+    <w:lvl w:ilvl="2" w:tentative="1">
+      <w:start w:val="1"/>
+      <w:numFmt w:val="bullet"/>
+      <w:lvlText w:val=""/>
+      <w:lvlJc w:val="left"/>
+      <w:pPr>
+        <w:tabs>
+          <w:tab w:val="num" w:pos="2160"/>
+        </w:tabs>
+        <w:ind w:left="2160" w:hanging="360"/>
+      </w:pPr>
+      <w:rPr>
+        <w:rFonts w:ascii="Wingdings" w:hAnsi="Wingdings" w:hint="default"/>
+        <w:sz w:val="20"/>
+      </w:rPr>
+    </w:lvl>
+    <w:lvl w:ilvl="3" w:tentative="1">
+      <w:start w:val="1"/>
+      <w:numFmt w:val="bullet"/>
+      <w:lvlText w:val=""/>
+      <w:lvlJc w:val="left"/>
+      <w:pPr>
+        <w:tabs>
+          <w:tab w:val="num" w:pos="2880"/>
+        </w:tabs>
+        <w:ind w:left="2880" w:hanging="360"/>
+      </w:pPr>
+      <w:rPr>
+        <w:rFonts w:ascii="Wingdings" w:hAnsi="Wingdings" w:hint="default"/>
+        <w:sz w:val="20"/>
+      </w:rPr>
+    </w:lvl>
+    <w:lvl w:ilvl="4" w:tentative="1">
+      <w:start w:val="1"/>
+      <w:numFmt w:val="bullet"/>
+      <w:lvlText w:val=""/>
+      <w:lvlJc w:val="left"/>
+      <w:pPr>
+        <w:tabs>
+          <w:tab w:val="num" w:pos="3600"/>
+        </w:tabs>
+        <w:ind w:left="3600" w:hanging="360"/>
+      </w:pPr>
+      <w:rPr>
+        <w:rFonts w:ascii="Wingdings" w:hAnsi="Wingdings" w:hint="default"/>
+        <w:sz w:val="20"/>
+      </w:rPr>
+    </w:lvl>
+    <w:lvl w:ilvl="5" w:tentative="1">
+      <w:start w:val="1"/>
+      <w:numFmt w:val="bullet"/>
+      <w:lvlText w:val=""/>
+      <w:lvlJc w:val="left"/>
+      <w:pPr>
+        <w:tabs>
+          <w:tab w:val="num" w:pos="4320"/>
+        </w:tabs>
+        <w:ind w:left="4320" w:hanging="360"/>
+      </w:pPr>
+      <w:rPr>
+        <w:rFonts w:ascii="Wingdings" w:hAnsi="Wingdings" w:hint="default"/>
+        <w:sz w:val="20"/>
+      </w:rPr>
+    </w:lvl>
+    <w:lvl w:ilvl="6" w:tentative="1">
+      <w:start w:val="1"/>
+      <w:numFmt w:val="bullet"/>
+      <w:lvlText w:val=""/>
+      <w:lvlJc w:val="left"/>
+      <w:pPr>
+        <w:tabs>
+          <w:tab w:val="num" w:pos="5040"/>
+        </w:tabs>
+        <w:ind w:left="5040" w:hanging="360"/>
+      </w:pPr>
+      <w:rPr>
+        <w:rFonts w:ascii="Wingdings" w:hAnsi="Wingdings" w:hint="default"/>
+        <w:sz w:val="20"/>
+      </w:rPr>
+    </w:lvl>
+    <w:lvl w:ilvl="7" w:tentative="1">
+      <w:start w:val="1"/>
+      <w:numFmt w:val="bullet"/>
+      <w:lvlText w:val=""/>
+      <w:lvlJc w:val="left"/>
+      <w:pPr>
+        <w:tabs>
+          <w:tab w:val="num" w:pos="5760"/>
+        </w:tabs>
+        <w:ind w:left="5760" w:hanging="360"/>
+      </w:pPr>
+      <w:rPr>
+        <w:rFonts w:ascii="Wingdings" w:hAnsi="Wingdings" w:hint="default"/>
+        <w:sz w:val="20"/>
+      </w:rPr>
+    </w:lvl>
+    <w:lvl w:ilvl="8" w:tentative="1">
+      <w:start w:val="1"/>
+      <w:numFmt w:val="bullet"/>
+      <w:lvlText w:val=""/>
+      <w:lvlJc w:val="left"/>
+      <w:pPr>
+        <w:tabs>
+          <w:tab w:val="num" w:pos="6480"/>
+        </w:tabs>
+        <w:ind w:left="6480" w:hanging="360"/>
+      </w:pPr>
+      <w:rPr>
+        <w:rFonts w:ascii="Wingdings" w:hAnsi="Wingdings" w:hint="default"/>
+        <w:sz w:val="20"/>
+      </w:rPr>
+    </w:lvl>
+  </w:abstractNum>
+  <w:abstractNum w:abstractNumId="5" w15:restartNumberingAfterBreak="0">
+    <w:nsid w:val="36B45280"/>
+    <w:multiLevelType w:val="multilevel"/>
+    <w:tmpl w:val="8ED050BE"/>
+    <w:lvl w:ilvl="0">
+      <w:start w:val="1"/>
+      <w:numFmt w:val="bullet"/>
+      <w:lvlText w:val=""/>
+      <w:lvlJc w:val="left"/>
+      <w:pPr>
+        <w:tabs>
+          <w:tab w:val="num" w:pos="720"/>
+        </w:tabs>
+        <w:ind w:left="720" w:hanging="360"/>
+      </w:pPr>
+      <w:rPr>
+        <w:rFonts w:ascii="Symbol" w:hAnsi="Symbol" w:hint="default"/>
+        <w:sz w:val="20"/>
+      </w:rPr>
+    </w:lvl>
+    <w:lvl w:ilvl="1" w:tentative="1">
+      <w:start w:val="1"/>
+      <w:numFmt w:val="bullet"/>
+      <w:lvlText w:val="o"/>
+      <w:lvlJc w:val="left"/>
+      <w:pPr>
+        <w:tabs>
+          <w:tab w:val="num" w:pos="1440"/>
+        </w:tabs>
+        <w:ind w:left="1440" w:hanging="360"/>
+      </w:pPr>
+      <w:rPr>
+        <w:rFonts w:ascii="Courier New" w:hAnsi="Courier New" w:hint="default"/>
+        <w:sz w:val="20"/>
+      </w:rPr>
+    </w:lvl>
+    <w:lvl w:ilvl="2" w:tentative="1">
+      <w:start w:val="1"/>
+      <w:numFmt w:val="bullet"/>
+      <w:lvlText w:val=""/>
+      <w:lvlJc w:val="left"/>
+      <w:pPr>
+        <w:tabs>
+          <w:tab w:val="num" w:pos="2160"/>
+        </w:tabs>
+        <w:ind w:left="2160" w:hanging="360"/>
+      </w:pPr>
+      <w:rPr>
+        <w:rFonts w:ascii="Wingdings" w:hAnsi="Wingdings" w:hint="default"/>
+        <w:sz w:val="20"/>
+      </w:rPr>
+    </w:lvl>
+    <w:lvl w:ilvl="3" w:tentative="1">
+      <w:start w:val="1"/>
+      <w:numFmt w:val="bullet"/>
+      <w:lvlText w:val=""/>
+      <w:lvlJc w:val="left"/>
+      <w:pPr>
+        <w:tabs>
+          <w:tab w:val="num" w:pos="2880"/>
+        </w:tabs>
+        <w:ind w:left="2880" w:hanging="360"/>
+      </w:pPr>
+      <w:rPr>
+        <w:rFonts w:ascii="Wingdings" w:hAnsi="Wingdings" w:hint="default"/>
+        <w:sz w:val="20"/>
+      </w:rPr>
+    </w:lvl>
+    <w:lvl w:ilvl="4" w:tentative="1">
+      <w:start w:val="1"/>
+      <w:numFmt w:val="bullet"/>
+      <w:lvlText w:val=""/>
+      <w:lvlJc w:val="left"/>
+      <w:pPr>
+        <w:tabs>
+          <w:tab w:val="num" w:pos="3600"/>
+        </w:tabs>
+        <w:ind w:left="3600" w:hanging="360"/>
+      </w:pPr>
+      <w:rPr>
+        <w:rFonts w:ascii="Wingdings" w:hAnsi="Wingdings" w:hint="default"/>
+        <w:sz w:val="20"/>
+      </w:rPr>
+    </w:lvl>
+    <w:lvl w:ilvl="5" w:tentative="1">
+      <w:start w:val="1"/>
+      <w:numFmt w:val="bullet"/>
+      <w:lvlText w:val=""/>
+      <w:lvlJc w:val="left"/>
+      <w:pPr>
+        <w:tabs>
+          <w:tab w:val="num" w:pos="4320"/>
+        </w:tabs>
+        <w:ind w:left="4320" w:hanging="360"/>
+      </w:pPr>
+      <w:rPr>
+        <w:rFonts w:ascii="Wingdings" w:hAnsi="Wingdings" w:hint="default"/>
+        <w:sz w:val="20"/>
+      </w:rPr>
+    </w:lvl>
+    <w:lvl w:ilvl="6" w:tentative="1">
+      <w:start w:val="1"/>
+      <w:numFmt w:val="bullet"/>
+      <w:lvlText w:val=""/>
+      <w:lvlJc w:val="left"/>
+      <w:pPr>
+        <w:tabs>
+          <w:tab w:val="num" w:pos="5040"/>
+        </w:tabs>
+        <w:ind w:left="5040" w:hanging="360"/>
+      </w:pPr>
+      <w:rPr>
+        <w:rFonts w:ascii="Wingdings" w:hAnsi="Wingdings" w:hint="default"/>
+        <w:sz w:val="20"/>
+      </w:rPr>
+    </w:lvl>
+    <w:lvl w:ilvl="7" w:tentative="1">
+      <w:start w:val="1"/>
+      <w:numFmt w:val="bullet"/>
+      <w:lvlText w:val=""/>
+      <w:lvlJc w:val="left"/>
+      <w:pPr>
+        <w:tabs>
+          <w:tab w:val="num" w:pos="5760"/>
+        </w:tabs>
+        <w:ind w:left="5760" w:hanging="360"/>
+      </w:pPr>
+      <w:rPr>
+        <w:rFonts w:ascii="Wingdings" w:hAnsi="Wingdings" w:hint="default"/>
+        <w:sz w:val="20"/>
+      </w:rPr>
+    </w:lvl>
+    <w:lvl w:ilvl="8" w:tentative="1">
+      <w:start w:val="1"/>
+      <w:numFmt w:val="bullet"/>
+      <w:lvlText w:val=""/>
+      <w:lvlJc w:val="left"/>
+      <w:pPr>
+        <w:tabs>
+          <w:tab w:val="num" w:pos="6480"/>
+        </w:tabs>
+        <w:ind w:left="6480" w:hanging="360"/>
+      </w:pPr>
+      <w:rPr>
+        <w:rFonts w:ascii="Wingdings" w:hAnsi="Wingdings" w:hint="default"/>
+        <w:sz w:val="20"/>
+      </w:rPr>
+    </w:lvl>
+  </w:abstractNum>
+  <w:abstractNum w:abstractNumId="6" w15:restartNumberingAfterBreak="0">
     <w:nsid w:val="37CD7469"/>
     <w:multiLevelType w:val="hybridMultilevel"/>
     <w:tmpl w:val="46883F8A"/>
@@ -668,7 +2031,305 @@
       </w:rPr>
     </w:lvl>
   </w:abstractNum>
-  <w:abstractNum w:abstractNumId="2" w15:restartNumberingAfterBreak="0">
+  <w:abstractNum w:abstractNumId="7" w15:restartNumberingAfterBreak="0">
+    <w:nsid w:val="3F0B46CB"/>
+    <w:multiLevelType w:val="multilevel"/>
+    <w:tmpl w:val="2ECA7A96"/>
+    <w:lvl w:ilvl="0">
+      <w:start w:val="1"/>
+      <w:numFmt w:val="bullet"/>
+      <w:lvlText w:val=""/>
+      <w:lvlJc w:val="left"/>
+      <w:pPr>
+        <w:tabs>
+          <w:tab w:val="num" w:pos="720"/>
+        </w:tabs>
+        <w:ind w:left="720" w:hanging="360"/>
+      </w:pPr>
+      <w:rPr>
+        <w:rFonts w:ascii="Symbol" w:hAnsi="Symbol" w:hint="default"/>
+        <w:sz w:val="20"/>
+      </w:rPr>
+    </w:lvl>
+    <w:lvl w:ilvl="1" w:tentative="1">
+      <w:start w:val="1"/>
+      <w:numFmt w:val="bullet"/>
+      <w:lvlText w:val="o"/>
+      <w:lvlJc w:val="left"/>
+      <w:pPr>
+        <w:tabs>
+          <w:tab w:val="num" w:pos="1440"/>
+        </w:tabs>
+        <w:ind w:left="1440" w:hanging="360"/>
+      </w:pPr>
+      <w:rPr>
+        <w:rFonts w:ascii="Courier New" w:hAnsi="Courier New" w:hint="default"/>
+        <w:sz w:val="20"/>
+      </w:rPr>
+    </w:lvl>
+    <w:lvl w:ilvl="2" w:tentative="1">
+      <w:start w:val="1"/>
+      <w:numFmt w:val="bullet"/>
+      <w:lvlText w:val=""/>
+      <w:lvlJc w:val="left"/>
+      <w:pPr>
+        <w:tabs>
+          <w:tab w:val="num" w:pos="2160"/>
+        </w:tabs>
+        <w:ind w:left="2160" w:hanging="360"/>
+      </w:pPr>
+      <w:rPr>
+        <w:rFonts w:ascii="Wingdings" w:hAnsi="Wingdings" w:hint="default"/>
+        <w:sz w:val="20"/>
+      </w:rPr>
+    </w:lvl>
+    <w:lvl w:ilvl="3" w:tentative="1">
+      <w:start w:val="1"/>
+      <w:numFmt w:val="bullet"/>
+      <w:lvlText w:val=""/>
+      <w:lvlJc w:val="left"/>
+      <w:pPr>
+        <w:tabs>
+          <w:tab w:val="num" w:pos="2880"/>
+        </w:tabs>
+        <w:ind w:left="2880" w:hanging="360"/>
+      </w:pPr>
+      <w:rPr>
+        <w:rFonts w:ascii="Wingdings" w:hAnsi="Wingdings" w:hint="default"/>
+        <w:sz w:val="20"/>
+      </w:rPr>
+    </w:lvl>
+    <w:lvl w:ilvl="4" w:tentative="1">
+      <w:start w:val="1"/>
+      <w:numFmt w:val="bullet"/>
+      <w:lvlText w:val=""/>
+      <w:lvlJc w:val="left"/>
+      <w:pPr>
+        <w:tabs>
+          <w:tab w:val="num" w:pos="3600"/>
+        </w:tabs>
+        <w:ind w:left="3600" w:hanging="360"/>
+      </w:pPr>
+      <w:rPr>
+        <w:rFonts w:ascii="Wingdings" w:hAnsi="Wingdings" w:hint="default"/>
+        <w:sz w:val="20"/>
+      </w:rPr>
+    </w:lvl>
+    <w:lvl w:ilvl="5" w:tentative="1">
+      <w:start w:val="1"/>
+      <w:numFmt w:val="bullet"/>
+      <w:lvlText w:val=""/>
+      <w:lvlJc w:val="left"/>
+      <w:pPr>
+        <w:tabs>
+          <w:tab w:val="num" w:pos="4320"/>
+        </w:tabs>
+        <w:ind w:left="4320" w:hanging="360"/>
+      </w:pPr>
+      <w:rPr>
+        <w:rFonts w:ascii="Wingdings" w:hAnsi="Wingdings" w:hint="default"/>
+        <w:sz w:val="20"/>
+      </w:rPr>
+    </w:lvl>
+    <w:lvl w:ilvl="6" w:tentative="1">
+      <w:start w:val="1"/>
+      <w:numFmt w:val="bullet"/>
+      <w:lvlText w:val=""/>
+      <w:lvlJc w:val="left"/>
+      <w:pPr>
+        <w:tabs>
+          <w:tab w:val="num" w:pos="5040"/>
+        </w:tabs>
+        <w:ind w:left="5040" w:hanging="360"/>
+      </w:pPr>
+      <w:rPr>
+        <w:rFonts w:ascii="Wingdings" w:hAnsi="Wingdings" w:hint="default"/>
+        <w:sz w:val="20"/>
+      </w:rPr>
+    </w:lvl>
+    <w:lvl w:ilvl="7" w:tentative="1">
+      <w:start w:val="1"/>
+      <w:numFmt w:val="bullet"/>
+      <w:lvlText w:val=""/>
+      <w:lvlJc w:val="left"/>
+      <w:pPr>
+        <w:tabs>
+          <w:tab w:val="num" w:pos="5760"/>
+        </w:tabs>
+        <w:ind w:left="5760" w:hanging="360"/>
+      </w:pPr>
+      <w:rPr>
+        <w:rFonts w:ascii="Wingdings" w:hAnsi="Wingdings" w:hint="default"/>
+        <w:sz w:val="20"/>
+      </w:rPr>
+    </w:lvl>
+    <w:lvl w:ilvl="8" w:tentative="1">
+      <w:start w:val="1"/>
+      <w:numFmt w:val="bullet"/>
+      <w:lvlText w:val=""/>
+      <w:lvlJc w:val="left"/>
+      <w:pPr>
+        <w:tabs>
+          <w:tab w:val="num" w:pos="6480"/>
+        </w:tabs>
+        <w:ind w:left="6480" w:hanging="360"/>
+      </w:pPr>
+      <w:rPr>
+        <w:rFonts w:ascii="Wingdings" w:hAnsi="Wingdings" w:hint="default"/>
+        <w:sz w:val="20"/>
+      </w:rPr>
+    </w:lvl>
+  </w:abstractNum>
+  <w:abstractNum w:abstractNumId="8" w15:restartNumberingAfterBreak="0">
+    <w:nsid w:val="47513A0D"/>
+    <w:multiLevelType w:val="multilevel"/>
+    <w:tmpl w:val="788032AC"/>
+    <w:lvl w:ilvl="0">
+      <w:start w:val="1"/>
+      <w:numFmt w:val="bullet"/>
+      <w:lvlText w:val=""/>
+      <w:lvlJc w:val="left"/>
+      <w:pPr>
+        <w:tabs>
+          <w:tab w:val="num" w:pos="720"/>
+        </w:tabs>
+        <w:ind w:left="720" w:hanging="360"/>
+      </w:pPr>
+      <w:rPr>
+        <w:rFonts w:ascii="Symbol" w:hAnsi="Symbol" w:hint="default"/>
+        <w:sz w:val="20"/>
+      </w:rPr>
+    </w:lvl>
+    <w:lvl w:ilvl="1" w:tentative="1">
+      <w:start w:val="1"/>
+      <w:numFmt w:val="bullet"/>
+      <w:lvlText w:val="o"/>
+      <w:lvlJc w:val="left"/>
+      <w:pPr>
+        <w:tabs>
+          <w:tab w:val="num" w:pos="1440"/>
+        </w:tabs>
+        <w:ind w:left="1440" w:hanging="360"/>
+      </w:pPr>
+      <w:rPr>
+        <w:rFonts w:ascii="Courier New" w:hAnsi="Courier New" w:hint="default"/>
+        <w:sz w:val="20"/>
+      </w:rPr>
+    </w:lvl>
+    <w:lvl w:ilvl="2" w:tentative="1">
+      <w:start w:val="1"/>
+      <w:numFmt w:val="bullet"/>
+      <w:lvlText w:val=""/>
+      <w:lvlJc w:val="left"/>
+      <w:pPr>
+        <w:tabs>
+          <w:tab w:val="num" w:pos="2160"/>
+        </w:tabs>
+        <w:ind w:left="2160" w:hanging="360"/>
+      </w:pPr>
+      <w:rPr>
+        <w:rFonts w:ascii="Wingdings" w:hAnsi="Wingdings" w:hint="default"/>
+        <w:sz w:val="20"/>
+      </w:rPr>
+    </w:lvl>
+    <w:lvl w:ilvl="3" w:tentative="1">
+      <w:start w:val="1"/>
+      <w:numFmt w:val="bullet"/>
+      <w:lvlText w:val=""/>
+      <w:lvlJc w:val="left"/>
+      <w:pPr>
+        <w:tabs>
+          <w:tab w:val="num" w:pos="2880"/>
+        </w:tabs>
+        <w:ind w:left="2880" w:hanging="360"/>
+      </w:pPr>
+      <w:rPr>
+        <w:rFonts w:ascii="Wingdings" w:hAnsi="Wingdings" w:hint="default"/>
+        <w:sz w:val="20"/>
+      </w:rPr>
+    </w:lvl>
+    <w:lvl w:ilvl="4" w:tentative="1">
+      <w:start w:val="1"/>
+      <w:numFmt w:val="bullet"/>
+      <w:lvlText w:val=""/>
+      <w:lvlJc w:val="left"/>
+      <w:pPr>
+        <w:tabs>
+          <w:tab w:val="num" w:pos="3600"/>
+        </w:tabs>
+        <w:ind w:left="3600" w:hanging="360"/>
+      </w:pPr>
+      <w:rPr>
+        <w:rFonts w:ascii="Wingdings" w:hAnsi="Wingdings" w:hint="default"/>
+        <w:sz w:val="20"/>
+      </w:rPr>
+    </w:lvl>
+    <w:lvl w:ilvl="5" w:tentative="1">
+      <w:start w:val="1"/>
+      <w:numFmt w:val="bullet"/>
+      <w:lvlText w:val=""/>
+      <w:lvlJc w:val="left"/>
+      <w:pPr>
+        <w:tabs>
+          <w:tab w:val="num" w:pos="4320"/>
+        </w:tabs>
+        <w:ind w:left="4320" w:hanging="360"/>
+      </w:pPr>
+      <w:rPr>
+        <w:rFonts w:ascii="Wingdings" w:hAnsi="Wingdings" w:hint="default"/>
+        <w:sz w:val="20"/>
+      </w:rPr>
+    </w:lvl>
+    <w:lvl w:ilvl="6" w:tentative="1">
+      <w:start w:val="1"/>
+      <w:numFmt w:val="bullet"/>
+      <w:lvlText w:val=""/>
+      <w:lvlJc w:val="left"/>
+      <w:pPr>
+        <w:tabs>
+          <w:tab w:val="num" w:pos="5040"/>
+        </w:tabs>
+        <w:ind w:left="5040" w:hanging="360"/>
+      </w:pPr>
+      <w:rPr>
+        <w:rFonts w:ascii="Wingdings" w:hAnsi="Wingdings" w:hint="default"/>
+        <w:sz w:val="20"/>
+      </w:rPr>
+    </w:lvl>
+    <w:lvl w:ilvl="7" w:tentative="1">
+      <w:start w:val="1"/>
+      <w:numFmt w:val="bullet"/>
+      <w:lvlText w:val=""/>
+      <w:lvlJc w:val="left"/>
+      <w:pPr>
+        <w:tabs>
+          <w:tab w:val="num" w:pos="5760"/>
+        </w:tabs>
+        <w:ind w:left="5760" w:hanging="360"/>
+      </w:pPr>
+      <w:rPr>
+        <w:rFonts w:ascii="Wingdings" w:hAnsi="Wingdings" w:hint="default"/>
+        <w:sz w:val="20"/>
+      </w:rPr>
+    </w:lvl>
+    <w:lvl w:ilvl="8" w:tentative="1">
+      <w:start w:val="1"/>
+      <w:numFmt w:val="bullet"/>
+      <w:lvlText w:val=""/>
+      <w:lvlJc w:val="left"/>
+      <w:pPr>
+        <w:tabs>
+          <w:tab w:val="num" w:pos="6480"/>
+        </w:tabs>
+        <w:ind w:left="6480" w:hanging="360"/>
+      </w:pPr>
+      <w:rPr>
+        <w:rFonts w:ascii="Wingdings" w:hAnsi="Wingdings" w:hint="default"/>
+        <w:sz w:val="20"/>
+      </w:rPr>
+    </w:lvl>
+  </w:abstractNum>
+  <w:abstractNum w:abstractNumId="9" w15:restartNumberingAfterBreak="0">
     <w:nsid w:val="5C9D4160"/>
     <w:multiLevelType w:val="hybridMultilevel"/>
     <w:tmpl w:val="6860A69C"/>
@@ -781,7 +2442,7 @@
       </w:rPr>
     </w:lvl>
   </w:abstractNum>
-  <w:abstractNum w:abstractNumId="3" w15:restartNumberingAfterBreak="0">
+  <w:abstractNum w:abstractNumId="10" w15:restartNumberingAfterBreak="0">
     <w:nsid w:val="6DB45C84"/>
     <w:multiLevelType w:val="hybridMultilevel"/>
     <w:tmpl w:val="5810F21C"/>
@@ -894,7 +2555,7 @@
       </w:rPr>
     </w:lvl>
   </w:abstractNum>
-  <w:abstractNum w:abstractNumId="4" w15:restartNumberingAfterBreak="0">
+  <w:abstractNum w:abstractNumId="11" w15:restartNumberingAfterBreak="0">
     <w:nsid w:val="6DE411A6"/>
     <w:multiLevelType w:val="hybridMultilevel"/>
     <w:tmpl w:val="7A462F22"/>
@@ -1007,20 +2668,193 @@
       </w:rPr>
     </w:lvl>
   </w:abstractNum>
+  <w:abstractNum w:abstractNumId="12" w15:restartNumberingAfterBreak="0">
+    <w:nsid w:val="72730209"/>
+    <w:multiLevelType w:val="multilevel"/>
+    <w:tmpl w:val="8E165834"/>
+    <w:lvl w:ilvl="0">
+      <w:start w:val="1"/>
+      <w:numFmt w:val="bullet"/>
+      <w:lvlText w:val=""/>
+      <w:lvlJc w:val="left"/>
+      <w:pPr>
+        <w:tabs>
+          <w:tab w:val="num" w:pos="720"/>
+        </w:tabs>
+        <w:ind w:left="720" w:hanging="360"/>
+      </w:pPr>
+      <w:rPr>
+        <w:rFonts w:ascii="Symbol" w:hAnsi="Symbol" w:hint="default"/>
+        <w:sz w:val="20"/>
+      </w:rPr>
+    </w:lvl>
+    <w:lvl w:ilvl="1" w:tentative="1">
+      <w:start w:val="1"/>
+      <w:numFmt w:val="bullet"/>
+      <w:lvlText w:val="o"/>
+      <w:lvlJc w:val="left"/>
+      <w:pPr>
+        <w:tabs>
+          <w:tab w:val="num" w:pos="1440"/>
+        </w:tabs>
+        <w:ind w:left="1440" w:hanging="360"/>
+      </w:pPr>
+      <w:rPr>
+        <w:rFonts w:ascii="Courier New" w:hAnsi="Courier New" w:hint="default"/>
+        <w:sz w:val="20"/>
+      </w:rPr>
+    </w:lvl>
+    <w:lvl w:ilvl="2" w:tentative="1">
+      <w:start w:val="1"/>
+      <w:numFmt w:val="bullet"/>
+      <w:lvlText w:val=""/>
+      <w:lvlJc w:val="left"/>
+      <w:pPr>
+        <w:tabs>
+          <w:tab w:val="num" w:pos="2160"/>
+        </w:tabs>
+        <w:ind w:left="2160" w:hanging="360"/>
+      </w:pPr>
+      <w:rPr>
+        <w:rFonts w:ascii="Wingdings" w:hAnsi="Wingdings" w:hint="default"/>
+        <w:sz w:val="20"/>
+      </w:rPr>
+    </w:lvl>
+    <w:lvl w:ilvl="3" w:tentative="1">
+      <w:start w:val="1"/>
+      <w:numFmt w:val="bullet"/>
+      <w:lvlText w:val=""/>
+      <w:lvlJc w:val="left"/>
+      <w:pPr>
+        <w:tabs>
+          <w:tab w:val="num" w:pos="2880"/>
+        </w:tabs>
+        <w:ind w:left="2880" w:hanging="360"/>
+      </w:pPr>
+      <w:rPr>
+        <w:rFonts w:ascii="Wingdings" w:hAnsi="Wingdings" w:hint="default"/>
+        <w:sz w:val="20"/>
+      </w:rPr>
+    </w:lvl>
+    <w:lvl w:ilvl="4" w:tentative="1">
+      <w:start w:val="1"/>
+      <w:numFmt w:val="bullet"/>
+      <w:lvlText w:val=""/>
+      <w:lvlJc w:val="left"/>
+      <w:pPr>
+        <w:tabs>
+          <w:tab w:val="num" w:pos="3600"/>
+        </w:tabs>
+        <w:ind w:left="3600" w:hanging="360"/>
+      </w:pPr>
+      <w:rPr>
+        <w:rFonts w:ascii="Wingdings" w:hAnsi="Wingdings" w:hint="default"/>
+        <w:sz w:val="20"/>
+      </w:rPr>
+    </w:lvl>
+    <w:lvl w:ilvl="5" w:tentative="1">
+      <w:start w:val="1"/>
+      <w:numFmt w:val="bullet"/>
+      <w:lvlText w:val=""/>
+      <w:lvlJc w:val="left"/>
+      <w:pPr>
+        <w:tabs>
+          <w:tab w:val="num" w:pos="4320"/>
+        </w:tabs>
+        <w:ind w:left="4320" w:hanging="360"/>
+      </w:pPr>
+      <w:rPr>
+        <w:rFonts w:ascii="Wingdings" w:hAnsi="Wingdings" w:hint="default"/>
+        <w:sz w:val="20"/>
+      </w:rPr>
+    </w:lvl>
+    <w:lvl w:ilvl="6" w:tentative="1">
+      <w:start w:val="1"/>
+      <w:numFmt w:val="bullet"/>
+      <w:lvlText w:val=""/>
+      <w:lvlJc w:val="left"/>
+      <w:pPr>
+        <w:tabs>
+          <w:tab w:val="num" w:pos="5040"/>
+        </w:tabs>
+        <w:ind w:left="5040" w:hanging="360"/>
+      </w:pPr>
+      <w:rPr>
+        <w:rFonts w:ascii="Wingdings" w:hAnsi="Wingdings" w:hint="default"/>
+        <w:sz w:val="20"/>
+      </w:rPr>
+    </w:lvl>
+    <w:lvl w:ilvl="7" w:tentative="1">
+      <w:start w:val="1"/>
+      <w:numFmt w:val="bullet"/>
+      <w:lvlText w:val=""/>
+      <w:lvlJc w:val="left"/>
+      <w:pPr>
+        <w:tabs>
+          <w:tab w:val="num" w:pos="5760"/>
+        </w:tabs>
+        <w:ind w:left="5760" w:hanging="360"/>
+      </w:pPr>
+      <w:rPr>
+        <w:rFonts w:ascii="Wingdings" w:hAnsi="Wingdings" w:hint="default"/>
+        <w:sz w:val="20"/>
+      </w:rPr>
+    </w:lvl>
+    <w:lvl w:ilvl="8" w:tentative="1">
+      <w:start w:val="1"/>
+      <w:numFmt w:val="bullet"/>
+      <w:lvlText w:val=""/>
+      <w:lvlJc w:val="left"/>
+      <w:pPr>
+        <w:tabs>
+          <w:tab w:val="num" w:pos="6480"/>
+        </w:tabs>
+        <w:ind w:left="6480" w:hanging="360"/>
+      </w:pPr>
+      <w:rPr>
+        <w:rFonts w:ascii="Wingdings" w:hAnsi="Wingdings" w:hint="default"/>
+        <w:sz w:val="20"/>
+      </w:rPr>
+    </w:lvl>
+  </w:abstractNum>
   <w:num w:numId="1">
+    <w:abstractNumId w:val="11"/>
+  </w:num>
+  <w:num w:numId="2">
+    <w:abstractNumId w:val="10"/>
+  </w:num>
+  <w:num w:numId="3">
+    <w:abstractNumId w:val="2"/>
+  </w:num>
+  <w:num w:numId="4">
+    <w:abstractNumId w:val="9"/>
+  </w:num>
+  <w:num w:numId="5">
+    <w:abstractNumId w:val="6"/>
+  </w:num>
+  <w:num w:numId="6">
+    <w:abstractNumId w:val="12"/>
+  </w:num>
+  <w:num w:numId="7">
+    <w:abstractNumId w:val="3"/>
+  </w:num>
+  <w:num w:numId="8">
+    <w:abstractNumId w:val="0"/>
+  </w:num>
+  <w:num w:numId="9">
     <w:abstractNumId w:val="4"/>
   </w:num>
-  <w:num w:numId="2">
-    <w:abstractNumId w:val="3"/>
+  <w:num w:numId="10">
+    <w:abstractNumId w:val="5"/>
   </w:num>
-  <w:num w:numId="3">
-    <w:abstractNumId w:val="0"/>
+  <w:num w:numId="11">
+    <w:abstractNumId w:val="1"/>
   </w:num>
-  <w:num w:numId="4">
-    <w:abstractNumId w:val="2"/>
+  <w:num w:numId="12">
+    <w:abstractNumId w:val="8"/>
   </w:num>
-  <w:num w:numId="5">
-    <w:abstractNumId w:val="1"/>
+  <w:num w:numId="13">
+    <w:abstractNumId w:val="7"/>
   </w:num>
 </w:numbering>
 </file>
@@ -1457,6 +3291,34 @@
       <w:contextualSpacing/>
     </w:pPr>
   </w:style>
+  <w:style w:type="paragraph" w:styleId="NormalWeb">
+    <w:name w:val="Normal (Web)"/>
+    <w:basedOn w:val="Normal"/>
+    <w:uiPriority w:val="99"/>
+    <w:semiHidden/>
+    <w:unhideWhenUsed/>
+    <w:rsid w:val="00302DF3"/>
+    <w:pPr>
+      <w:spacing w:before="100" w:beforeAutospacing="1" w:after="100" w:afterAutospacing="1" w:line="240" w:lineRule="auto"/>
+    </w:pPr>
+    <w:rPr>
+      <w:rFonts w:ascii="Times New Roman" w:eastAsia="Times New Roman" w:hAnsi="Times New Roman" w:cs="Times New Roman"/>
+      <w:sz w:val="24"/>
+      <w:szCs w:val="24"/>
+      <w:lang w:eastAsia="pt-BR"/>
+    </w:rPr>
+  </w:style>
+  <w:style w:type="character" w:styleId="Forte">
+    <w:name w:val="Strong"/>
+    <w:basedOn w:val="Fontepargpadro"/>
+    <w:uiPriority w:val="22"/>
+    <w:qFormat/>
+    <w:rsid w:val="00302DF3"/>
+    <w:rPr>
+      <w:b/>
+      <w:bCs/>
+    </w:rPr>
+  </w:style>
 </w:styles>
 </file>
 

</xml_diff>